<commit_message>
Ma partie doc sur master
Ma partie
</commit_message>
<xml_diff>
--- a/GitGitHub.docx
+++ b/GitGitHub.docx
@@ -1,6 +1,6 @@
 
 <file path=word/document.xml><?xml version="1.0" encoding="utf-8"?>
-<w:document xmlns:wpc="http://schemas.microsoft.com/office/word/2010/wordprocessingCanvas" xmlns:mo="http://schemas.microsoft.com/office/mac/office/2008/main" xmlns:mc="http://schemas.openxmlformats.org/markup-compatibility/2006" xmlns:mv="urn:schemas-microsoft-com:mac:vml" xmlns:o="urn:schemas-microsoft-com:office:office" xmlns:r="http://schemas.openxmlformats.org/officeDocument/2006/relationships" xmlns:m="http://schemas.openxmlformats.org/officeDocument/2006/math" xmlns:v="urn:schemas-microsoft-com:vml" xmlns:wp14="http://schemas.microsoft.com/office/word/2010/wordprocessingDrawing" xmlns:wp="http://schemas.openxmlformats.org/drawingml/2006/wordprocessingDrawing" xmlns:w10="urn:schemas-microsoft-com:office:word" xmlns:w="http://schemas.openxmlformats.org/wordprocessingml/2006/main" xmlns:w14="http://schemas.microsoft.com/office/word/2010/wordml" xmlns:w15="http://schemas.microsoft.com/office/word/2012/wordml" xmlns:wpg="http://schemas.microsoft.com/office/word/2010/wordprocessingGroup" xmlns:wpi="http://schemas.microsoft.com/office/word/2010/wordprocessingInk" xmlns:wne="http://schemas.microsoft.com/office/word/2006/wordml" xmlns:wps="http://schemas.microsoft.com/office/word/2010/wordprocessingShape" mc:Ignorable="w14 w15 wp14">
+<w:document xmlns:wpc="http://schemas.microsoft.com/office/word/2010/wordprocessingCanvas" xmlns:cx="http://schemas.microsoft.com/office/drawing/2014/chartex" xmlns:cx1="http://schemas.microsoft.com/office/drawing/2015/9/8/chartex" xmlns:cx2="http://schemas.microsoft.com/office/drawing/2015/10/21/chartex" xmlns:cx3="http://schemas.microsoft.com/office/drawing/2016/5/9/chartex" xmlns:cx4="http://schemas.microsoft.com/office/drawing/2016/5/10/chartex" xmlns:cx5="http://schemas.microsoft.com/office/drawing/2016/5/11/chartex" xmlns:cx6="http://schemas.microsoft.com/office/drawing/2016/5/12/chartex" xmlns:cx7="http://schemas.microsoft.com/office/drawing/2016/5/13/chartex" xmlns:cx8="http://schemas.microsoft.com/office/drawing/2016/5/14/chartex" xmlns:mc="http://schemas.openxmlformats.org/markup-compatibility/2006" xmlns:aink="http://schemas.microsoft.com/office/drawing/2016/ink" xmlns:am3d="http://schemas.microsoft.com/office/drawing/2017/model3d" xmlns:o="urn:schemas-microsoft-com:office:office" xmlns:r="http://schemas.openxmlformats.org/officeDocument/2006/relationships" xmlns:m="http://schemas.openxmlformats.org/officeDocument/2006/math" xmlns:v="urn:schemas-microsoft-com:vml" xmlns:wp14="http://schemas.microsoft.com/office/word/2010/wordprocessingDrawing" xmlns:wp="http://schemas.openxmlformats.org/drawingml/2006/wordprocessingDrawing" xmlns:w10="urn:schemas-microsoft-com:office:word" xmlns:w="http://schemas.openxmlformats.org/wordprocessingml/2006/main" xmlns:w14="http://schemas.microsoft.com/office/word/2010/wordml" xmlns:w15="http://schemas.microsoft.com/office/word/2012/wordml" xmlns:w16cid="http://schemas.microsoft.com/office/word/2016/wordml/cid" xmlns:w16se="http://schemas.microsoft.com/office/word/2015/wordml/symex" xmlns:wpg="http://schemas.microsoft.com/office/word/2010/wordprocessingGroup" xmlns:wpi="http://schemas.microsoft.com/office/word/2010/wordprocessingInk" xmlns:wne="http://schemas.microsoft.com/office/word/2006/wordml" xmlns:wps="http://schemas.microsoft.com/office/word/2010/wordprocessingShape" mc:Ignorable="w14 w15 w16se w16cid wp14">
   <w:body>
     <w:p>
       <w:pPr>
@@ -200,34 +200,21 @@
           <w:rFonts w:cs="Times New Roman"/>
           <w:sz w:val="24"/>
         </w:rPr>
-        <w:t xml:space="preserve">vail présenté à monsieur </w:t>
-      </w:r>
-      <w:r>
-        <w:rPr>
-          <w:rFonts w:cs="Times New Roman"/>
-          <w:sz w:val="24"/>
-        </w:rPr>
-        <w:t xml:space="preserve">François Bertrand </w:t>
-      </w:r>
-      <w:r>
-        <w:rPr>
-          <w:rFonts w:cs="Times New Roman"/>
-          <w:sz w:val="24"/>
-        </w:rPr>
-        <w:br/>
-      </w:r>
-      <w:r>
-        <w:rPr>
-          <w:rFonts w:cs="Times New Roman"/>
-          <w:sz w:val="24"/>
-        </w:rPr>
-        <w:br/>
-      </w:r>
-      <w:r>
-        <w:rPr>
-          <w:rFonts w:cs="Times New Roman"/>
-          <w:sz w:val="24"/>
-        </w:rPr>
+        <w:t xml:space="preserve">vail présenté à monsieur François Bertrand </w:t>
+      </w:r>
+      <w:r>
+        <w:rPr>
+          <w:rFonts w:cs="Times New Roman"/>
+          <w:sz w:val="24"/>
+        </w:rPr>
+        <w:br/>
+      </w:r>
+      <w:r>
+        <w:rPr>
+          <w:rFonts w:cs="Times New Roman"/>
+          <w:sz w:val="24"/>
+        </w:rPr>
+        <w:br/>
         <w:t>Travail en Informatique</w:t>
       </w:r>
       <w:r>
@@ -236,12 +223,6 @@
           <w:sz w:val="24"/>
         </w:rPr>
         <w:br/>
-      </w:r>
-      <w:r>
-        <w:rPr>
-          <w:rFonts w:cs="Times New Roman"/>
-          <w:sz w:val="24"/>
-        </w:rPr>
         <w:t>402-101-SF</w:t>
       </w:r>
       <w:r>
@@ -393,25 +374,1985 @@
           <w:sz w:val="24"/>
         </w:rPr>
         <w:br/>
-      </w:r>
-      <w:r>
-        <w:rPr>
-          <w:rFonts w:cs="Times New Roman"/>
-          <w:sz w:val="24"/>
-        </w:rPr>
         <w:t>16</w:t>
       </w:r>
+      <w:r>
+        <w:rPr>
+          <w:rFonts w:cs="Times New Roman"/>
+          <w:sz w:val="24"/>
+        </w:rPr>
+        <w:t xml:space="preserve"> Octobre 2017</w:t>
+      </w:r>
+    </w:p>
+    <w:p>
+      <w:pPr>
+        <w:spacing w:after="0" w:line="240" w:lineRule="auto"/>
+        <w:rPr>
+          <w:rFonts w:cs="Times New Roman"/>
+          <w:sz w:val="24"/>
+        </w:rPr>
+      </w:pPr>
+      <w:r>
+        <w:rPr>
+          <w:rFonts w:cs="Times New Roman"/>
+          <w:sz w:val="24"/>
+        </w:rPr>
+        <w:br w:type="page"/>
+      </w:r>
+    </w:p>
+    <w:p>
+      <w:pPr>
+        <w:spacing w:after="0" w:line="240" w:lineRule="auto"/>
+        <w:jc w:val="center"/>
+        <w:rPr>
+          <w:rFonts w:cs="Times New Roman"/>
+          <w:sz w:val="24"/>
+        </w:rPr>
+      </w:pPr>
+    </w:p>
+    <w:p>
+      <w:pPr>
+        <w:spacing w:after="0" w:line="240" w:lineRule="auto"/>
+        <w:jc w:val="center"/>
+        <w:rPr>
+          <w:rFonts w:cs="Times New Roman"/>
+          <w:b/>
+          <w:sz w:val="44"/>
+          <w:szCs w:val="44"/>
+          <w:u w:val="single"/>
+        </w:rPr>
+      </w:pPr>
       <w:bookmarkStart w:id="0" w:name="_GoBack"/>
       <w:bookmarkEnd w:id="0"/>
       <w:r>
         <w:rPr>
           <w:rFonts w:cs="Times New Roman"/>
-          <w:sz w:val="24"/>
-        </w:rPr>
-        <w:t xml:space="preserve"> Octobre 2017</w:t>
-      </w:r>
-    </w:p>
-    <w:p/>
+          <w:b/>
+          <w:sz w:val="44"/>
+          <w:szCs w:val="44"/>
+          <w:u w:val="single"/>
+        </w:rPr>
+        <w:t>Github</w:t>
+      </w:r>
+    </w:p>
+    <w:p>
+      <w:pPr>
+        <w:spacing w:after="0" w:line="240" w:lineRule="auto"/>
+        <w:jc w:val="center"/>
+        <w:rPr>
+          <w:rFonts w:cs="Times New Roman"/>
+          <w:b/>
+          <w:sz w:val="44"/>
+          <w:szCs w:val="44"/>
+          <w:u w:val="single"/>
+        </w:rPr>
+      </w:pPr>
+    </w:p>
+    <w:p>
+      <w:pPr>
+        <w:spacing w:after="0" w:line="240" w:lineRule="auto"/>
+        <w:rPr>
+          <w:rFonts w:cs="Times New Roman"/>
+          <w:sz w:val="24"/>
+          <w:szCs w:val="24"/>
+        </w:rPr>
+      </w:pPr>
+      <w:r>
+        <w:rPr>
+          <w:rFonts w:cs="Times New Roman"/>
+          <w:sz w:val="24"/>
+          <w:szCs w:val="24"/>
+        </w:rPr>
+        <w:t>1-Github c’est quoi?</w:t>
+      </w:r>
+    </w:p>
+    <w:p>
+      <w:pPr>
+        <w:spacing w:after="0" w:line="240" w:lineRule="auto"/>
+        <w:rPr>
+          <w:rFonts w:cs="Times New Roman"/>
+          <w:sz w:val="24"/>
+          <w:szCs w:val="24"/>
+        </w:rPr>
+      </w:pPr>
+    </w:p>
+    <w:p>
+      <w:pPr>
+        <w:spacing w:after="0" w:line="240" w:lineRule="auto"/>
+        <w:rPr>
+          <w:rFonts w:cs="Times New Roman"/>
+          <w:sz w:val="24"/>
+          <w:szCs w:val="24"/>
+        </w:rPr>
+      </w:pPr>
+      <w:r>
+        <w:rPr>
+          <w:rFonts w:cs="Times New Roman"/>
+          <w:sz w:val="24"/>
+          <w:szCs w:val="24"/>
+        </w:rPr>
+        <w:t>Développé en 2007, Github est le site mondial numéro un</w:t>
+      </w:r>
+      <w:r>
+        <w:rPr>
+          <w:rFonts w:cs="Times New Roman"/>
+          <w:sz w:val="24"/>
+          <w:szCs w:val="24"/>
+        </w:rPr>
+        <w:t xml:space="preserve"> d’hébergement de dépôts </w:t>
+      </w:r>
+      <w:r>
+        <w:rPr>
+          <w:rFonts w:cs="Times New Roman"/>
+          <w:sz w:val="24"/>
+          <w:szCs w:val="24"/>
+        </w:rPr>
+        <w:t>git</w:t>
+      </w:r>
+      <w:r>
+        <w:rPr>
+          <w:rFonts w:cs="Times New Roman"/>
+          <w:sz w:val="24"/>
+          <w:szCs w:val="24"/>
+        </w:rPr>
+        <w:t xml:space="preserve">, </w:t>
+      </w:r>
+      <w:r>
+        <w:rPr>
+          <w:rFonts w:cs="Times New Roman"/>
+          <w:sz w:val="24"/>
+          <w:szCs w:val="24"/>
+        </w:rPr>
+        <w:t>que l’on connait plus sous le nom de repository en anglais</w:t>
+      </w:r>
+      <w:r>
+        <w:rPr>
+          <w:rFonts w:cs="Times New Roman"/>
+          <w:sz w:val="24"/>
+          <w:szCs w:val="24"/>
+        </w:rPr>
+        <w:t xml:space="preserve">, </w:t>
+      </w:r>
+      <w:r>
+        <w:rPr>
+          <w:rFonts w:cs="Times New Roman"/>
+          <w:sz w:val="24"/>
+          <w:szCs w:val="24"/>
+        </w:rPr>
+        <w:t xml:space="preserve">avec </w:t>
+      </w:r>
+      <w:r>
+        <w:rPr>
+          <w:rFonts w:cs="Times New Roman"/>
+          <w:sz w:val="24"/>
+          <w:szCs w:val="24"/>
+        </w:rPr>
+        <w:t xml:space="preserve">aujourd’hui </w:t>
+      </w:r>
+      <w:r>
+        <w:rPr>
+          <w:rFonts w:cs="Times New Roman"/>
+          <w:sz w:val="24"/>
+          <w:szCs w:val="24"/>
+        </w:rPr>
+        <w:t>plus de 69 millions de projets hébergés et 707 e</w:t>
+      </w:r>
+      <w:r>
+        <w:rPr>
+          <w:rFonts w:cs="Times New Roman"/>
+          <w:sz w:val="24"/>
+          <w:szCs w:val="24"/>
+        </w:rPr>
+        <w:t xml:space="preserve">mployés autour du monde. </w:t>
+      </w:r>
+    </w:p>
+    <w:p>
+      <w:pPr>
+        <w:spacing w:after="0" w:line="240" w:lineRule="auto"/>
+        <w:rPr>
+          <w:rFonts w:cs="Times New Roman"/>
+          <w:sz w:val="24"/>
+          <w:szCs w:val="24"/>
+        </w:rPr>
+      </w:pPr>
+    </w:p>
+    <w:p>
+      <w:pPr>
+        <w:spacing w:after="0" w:line="240" w:lineRule="auto"/>
+        <w:rPr>
+          <w:rFonts w:cs="Times New Roman"/>
+          <w:sz w:val="24"/>
+          <w:szCs w:val="24"/>
+        </w:rPr>
+      </w:pPr>
+      <w:r>
+        <w:rPr>
+          <w:rFonts w:cs="Times New Roman"/>
+          <w:sz w:val="24"/>
+          <w:szCs w:val="24"/>
+        </w:rPr>
+        <w:t>Pour comprendre ce qu’est en faites github, on peut simplement commencer en s’arrêtant sur le nom qu’ils ont choisi. L</w:t>
+      </w:r>
+      <w:r>
+        <w:rPr>
+          <w:rFonts w:cs="Times New Roman"/>
+          <w:sz w:val="24"/>
+          <w:szCs w:val="24"/>
+        </w:rPr>
+        <w:t>e nom GitHub est composé du mot « git » faisant référence à un système de contrôle de version open-source et le mot « hub » faisant référence au </w:t>
+      </w:r>
+      <w:r>
+        <w:rPr>
+          <w:rFonts w:cs="Times New Roman"/>
+          <w:sz w:val="24"/>
+          <w:szCs w:val="24"/>
+        </w:rPr>
+        <w:t>réseau social</w:t>
+      </w:r>
+      <w:r>
+        <w:rPr>
+          <w:rFonts w:cs="Times New Roman"/>
+          <w:sz w:val="24"/>
+          <w:szCs w:val="24"/>
+        </w:rPr>
+        <w:t> bâti autour du système </w:t>
+      </w:r>
+      <w:r>
+        <w:rPr>
+          <w:rFonts w:cs="Times New Roman"/>
+          <w:sz w:val="24"/>
+          <w:szCs w:val="24"/>
+        </w:rPr>
+        <w:t>Git</w:t>
+      </w:r>
+      <w:r>
+        <w:rPr>
+          <w:rFonts w:cs="Times New Roman"/>
+          <w:sz w:val="24"/>
+          <w:szCs w:val="24"/>
+        </w:rPr>
+        <w:t>.</w:t>
+      </w:r>
+      <w:r>
+        <w:rPr>
+          <w:rFonts w:cs="Times New Roman"/>
+          <w:sz w:val="24"/>
+          <w:szCs w:val="24"/>
+        </w:rPr>
+        <w:t xml:space="preserve"> En gros, c’est comme si on intégrait un réseau social </w:t>
+      </w:r>
+      <w:r>
+        <w:rPr>
+          <w:rFonts w:cs="Times New Roman"/>
+          <w:sz w:val="24"/>
+          <w:szCs w:val="24"/>
+        </w:rPr>
+        <w:t>comme F</w:t>
+      </w:r>
+      <w:r>
+        <w:rPr>
+          <w:rFonts w:cs="Times New Roman"/>
+          <w:sz w:val="24"/>
+          <w:szCs w:val="24"/>
+        </w:rPr>
+        <w:t>acebook dans une interface web qui héberge nos dépôts git.</w:t>
+      </w:r>
+      <w:r>
+        <w:rPr>
+          <w:rFonts w:cs="Times New Roman"/>
+          <w:sz w:val="24"/>
+          <w:szCs w:val="24"/>
+        </w:rPr>
+        <w:t xml:space="preserve"> Il est beaucoup plus simple et facile de gérer ses dépôts sur un site web que par le terminal git tel qu’expliqué précédemment, du moins, c’est notre avis et celle de beaucoup d’utilisateurs.</w:t>
+      </w:r>
+      <w:r>
+        <w:rPr>
+          <w:rFonts w:cs="Times New Roman"/>
+          <w:sz w:val="24"/>
+          <w:szCs w:val="24"/>
+        </w:rPr>
+        <w:t xml:space="preserve"> Voici une image de l’interface web.</w:t>
+      </w:r>
+    </w:p>
+    <w:p>
+      <w:pPr>
+        <w:spacing w:after="0" w:line="240" w:lineRule="auto"/>
+        <w:rPr>
+          <w:rFonts w:cs="Times New Roman"/>
+          <w:sz w:val="24"/>
+          <w:szCs w:val="24"/>
+        </w:rPr>
+      </w:pPr>
+    </w:p>
+    <w:p>
+      <w:pPr>
+        <w:spacing w:after="0" w:line="240" w:lineRule="auto"/>
+        <w:rPr>
+          <w:rFonts w:cs="Times New Roman"/>
+          <w:sz w:val="24"/>
+          <w:szCs w:val="24"/>
+        </w:rPr>
+      </w:pPr>
+    </w:p>
+    <w:p>
+      <w:pPr>
+        <w:spacing w:after="0" w:line="240" w:lineRule="auto"/>
+        <w:rPr>
+          <w:rFonts w:cs="Times New Roman"/>
+          <w:sz w:val="24"/>
+          <w:szCs w:val="24"/>
+        </w:rPr>
+      </w:pPr>
+    </w:p>
+    <w:p>
+      <w:pPr>
+        <w:spacing w:after="0" w:line="240" w:lineRule="auto"/>
+        <w:rPr>
+          <w:rFonts w:cs="Times New Roman"/>
+          <w:sz w:val="24"/>
+          <w:szCs w:val="24"/>
+        </w:rPr>
+      </w:pPr>
+    </w:p>
+    <w:p>
+      <w:pPr>
+        <w:spacing w:after="0" w:line="240" w:lineRule="auto"/>
+        <w:rPr>
+          <w:rFonts w:cs="Times New Roman"/>
+          <w:sz w:val="24"/>
+          <w:szCs w:val="24"/>
+        </w:rPr>
+      </w:pPr>
+      <w:r>
+        <w:rPr>
+          <w:rFonts w:cs="Times New Roman"/>
+          <w:noProof/>
+          <w:sz w:val="24"/>
+          <w:szCs w:val="24"/>
+        </w:rPr>
+        <w:drawing>
+          <wp:inline distT="0" distB="0" distL="0" distR="0" wp14:anchorId="345C50EE" wp14:editId="6CC16C84">
+            <wp:extent cx="5943600" cy="3668395"/>
+            <wp:effectExtent l="0" t="0" r="0" b="8255"/>
+            <wp:docPr id="2" name="Image 2" descr="Une image contenant capture d’écran&#10;&#10;Description générée avec un niveau de confiance très élevé"/>
+            <wp:cNvGraphicFramePr>
+              <a:graphicFrameLocks xmlns:a="http://schemas.openxmlformats.org/drawingml/2006/main" noChangeAspect="1"/>
+            </wp:cNvGraphicFramePr>
+            <a:graphic xmlns:a="http://schemas.openxmlformats.org/drawingml/2006/main">
+              <a:graphicData uri="http://schemas.openxmlformats.org/drawingml/2006/picture">
+                <pic:pic xmlns:pic="http://schemas.openxmlformats.org/drawingml/2006/picture">
+                  <pic:nvPicPr>
+                    <pic:cNvPr id="2" name="interfacegithub.png"/>
+                    <pic:cNvPicPr/>
+                  </pic:nvPicPr>
+                  <pic:blipFill>
+                    <a:blip r:embed="rId7">
+                      <a:extLst>
+                        <a:ext uri="{28A0092B-C50C-407E-A947-70E740481C1C}">
+                          <a14:useLocalDpi xmlns:a14="http://schemas.microsoft.com/office/drawing/2010/main" val="0"/>
+                        </a:ext>
+                      </a:extLst>
+                    </a:blip>
+                    <a:stretch>
+                      <a:fillRect/>
+                    </a:stretch>
+                  </pic:blipFill>
+                  <pic:spPr>
+                    <a:xfrm>
+                      <a:off x="0" y="0"/>
+                      <a:ext cx="5943600" cy="3668395"/>
+                    </a:xfrm>
+                    <a:prstGeom prst="rect">
+                      <a:avLst/>
+                    </a:prstGeom>
+                  </pic:spPr>
+                </pic:pic>
+              </a:graphicData>
+            </a:graphic>
+          </wp:inline>
+        </w:drawing>
+      </w:r>
+    </w:p>
+    <w:p>
+      <w:pPr>
+        <w:spacing w:after="0" w:line="240" w:lineRule="auto"/>
+        <w:rPr>
+          <w:rFonts w:cs="Times New Roman"/>
+          <w:sz w:val="24"/>
+          <w:szCs w:val="24"/>
+        </w:rPr>
+      </w:pPr>
+    </w:p>
+    <w:p>
+      <w:pPr>
+        <w:spacing w:after="0" w:line="240" w:lineRule="auto"/>
+        <w:rPr>
+          <w:rFonts w:cs="Times New Roman"/>
+          <w:sz w:val="24"/>
+          <w:szCs w:val="24"/>
+        </w:rPr>
+      </w:pPr>
+    </w:p>
+    <w:p>
+      <w:pPr>
+        <w:spacing w:after="0" w:line="240" w:lineRule="auto"/>
+        <w:rPr>
+          <w:rFonts w:cs="Times New Roman"/>
+          <w:sz w:val="24"/>
+          <w:szCs w:val="24"/>
+        </w:rPr>
+      </w:pPr>
+      <w:r>
+        <w:rPr>
+          <w:rFonts w:cs="Times New Roman"/>
+          <w:sz w:val="24"/>
+          <w:szCs w:val="24"/>
+        </w:rPr>
+        <w:t xml:space="preserve">Comme on peut voir, il est possible de facilement voir et gérer tous les commits qui ont été faits, tous les branches du projet et les collaborateurs. </w:t>
+      </w:r>
+      <w:r>
+        <w:rPr>
+          <w:rFonts w:cs="Times New Roman"/>
+          <w:sz w:val="24"/>
+          <w:szCs w:val="24"/>
+        </w:rPr>
+        <w:t>Il est même possible de revenir sur n’importe quel commit précèdent. C’est comme si le site prenait un ‘’snapshot’’</w:t>
+      </w:r>
+      <w:r>
+        <w:rPr>
+          <w:rFonts w:cs="Times New Roman"/>
+          <w:sz w:val="24"/>
+          <w:szCs w:val="24"/>
+        </w:rPr>
+        <w:t xml:space="preserve"> du projet à chaque commit auquel</w:t>
+      </w:r>
+      <w:r>
+        <w:rPr>
+          <w:rFonts w:cs="Times New Roman"/>
+          <w:sz w:val="24"/>
+          <w:szCs w:val="24"/>
+        </w:rPr>
+        <w:t xml:space="preserve"> il est possible de revenir à n’importe quel moment</w:t>
+      </w:r>
+      <w:r>
+        <w:rPr>
+          <w:rFonts w:cs="Times New Roman"/>
+          <w:sz w:val="24"/>
+          <w:szCs w:val="24"/>
+        </w:rPr>
+        <w:t>.</w:t>
+      </w:r>
+    </w:p>
+    <w:p>
+      <w:pPr>
+        <w:spacing w:after="0" w:line="240" w:lineRule="auto"/>
+        <w:rPr>
+          <w:rFonts w:cs="Times New Roman"/>
+          <w:sz w:val="24"/>
+          <w:szCs w:val="24"/>
+        </w:rPr>
+      </w:pPr>
+    </w:p>
+    <w:p>
+      <w:pPr>
+        <w:spacing w:after="0" w:line="240" w:lineRule="auto"/>
+        <w:rPr>
+          <w:rFonts w:cs="Times New Roman"/>
+          <w:sz w:val="24"/>
+          <w:szCs w:val="24"/>
+        </w:rPr>
+      </w:pPr>
+    </w:p>
+    <w:p>
+      <w:pPr>
+        <w:spacing w:after="0" w:line="240" w:lineRule="auto"/>
+        <w:rPr>
+          <w:rFonts w:cs="Times New Roman"/>
+          <w:sz w:val="24"/>
+          <w:szCs w:val="24"/>
+        </w:rPr>
+      </w:pPr>
+      <w:r>
+        <w:rPr>
+          <w:rFonts w:cs="Times New Roman"/>
+          <w:sz w:val="24"/>
+          <w:szCs w:val="24"/>
+        </w:rPr>
+        <w:t>Ensuite, après nous avoir simplifier la vie avec une interface web facile d’utilisation, ils ont intégré les gros éléments que comporte un réseau social. C’est-à-dire qu’il est possible par exemple de se créer un compte comme sur Facebook avec une photo de profil, une petite description</w:t>
+      </w:r>
+      <w:r>
+        <w:rPr>
+          <w:rFonts w:cs="Times New Roman"/>
+          <w:sz w:val="24"/>
+          <w:szCs w:val="24"/>
+        </w:rPr>
+        <w:t xml:space="preserve"> de qui on est, les dépôts que nous avons créés et les projets sur lesquels nous contribuons. </w:t>
+      </w:r>
+      <w:r>
+        <w:rPr>
+          <w:rFonts w:cs="Times New Roman"/>
+          <w:sz w:val="24"/>
+          <w:szCs w:val="24"/>
+        </w:rPr>
+        <w:t xml:space="preserve">Il est même possible de </w:t>
+      </w:r>
+      <w:r>
+        <w:rPr>
+          <w:rFonts w:cs="Times New Roman"/>
+          <w:sz w:val="24"/>
+          <w:szCs w:val="24"/>
+        </w:rPr>
+        <w:t>“follow” quelqu</w:t>
+      </w:r>
+      <w:r>
+        <w:rPr>
+          <w:rFonts w:cs="Times New Roman"/>
+          <w:sz w:val="24"/>
+          <w:szCs w:val="24"/>
+        </w:rPr>
+        <w:t xml:space="preserve">’un que l’on connait ou quelqu’un avec qui on a travaillé sur un projet pour suivre ses projets personnels et ses activités sur le site. </w:t>
+      </w:r>
+      <w:r>
+        <w:rPr>
+          <w:rFonts w:cs="Times New Roman"/>
+          <w:sz w:val="24"/>
+          <w:szCs w:val="24"/>
+        </w:rPr>
+        <w:t>Voici à quoi cela ressemble :</w:t>
+      </w:r>
+    </w:p>
+    <w:p>
+      <w:pPr>
+        <w:spacing w:after="0" w:line="240" w:lineRule="auto"/>
+        <w:rPr>
+          <w:rFonts w:cs="Times New Roman"/>
+          <w:sz w:val="24"/>
+          <w:szCs w:val="24"/>
+        </w:rPr>
+      </w:pPr>
+    </w:p>
+    <w:p>
+      <w:pPr>
+        <w:spacing w:after="0" w:line="240" w:lineRule="auto"/>
+        <w:rPr>
+          <w:rFonts w:cs="Times New Roman"/>
+          <w:sz w:val="24"/>
+          <w:szCs w:val="24"/>
+        </w:rPr>
+      </w:pPr>
+    </w:p>
+    <w:p>
+      <w:pPr>
+        <w:spacing w:after="0" w:line="240" w:lineRule="auto"/>
+        <w:rPr>
+          <w:rFonts w:cs="Times New Roman"/>
+          <w:sz w:val="24"/>
+          <w:szCs w:val="24"/>
+        </w:rPr>
+      </w:pPr>
+      <w:r>
+        <w:rPr>
+          <w:rFonts w:cs="Times New Roman"/>
+          <w:noProof/>
+          <w:sz w:val="24"/>
+          <w:szCs w:val="24"/>
+        </w:rPr>
+        <w:drawing>
+          <wp:inline distT="0" distB="0" distL="0" distR="0" wp14:anchorId="2808DFCA" wp14:editId="5A1E0CCB">
+            <wp:extent cx="5943600" cy="3420110"/>
+            <wp:effectExtent l="0" t="0" r="0" b="8890"/>
+            <wp:docPr id="1" name="Image 1" descr="Une image contenant capture d’écran, moniteur, intérieur, ordinateur&#10;&#10;Description générée avec un niveau de confiance très élevé"/>
+            <wp:cNvGraphicFramePr>
+              <a:graphicFrameLocks xmlns:a="http://schemas.openxmlformats.org/drawingml/2006/main" noChangeAspect="1"/>
+            </wp:cNvGraphicFramePr>
+            <a:graphic xmlns:a="http://schemas.openxmlformats.org/drawingml/2006/main">
+              <a:graphicData uri="http://schemas.openxmlformats.org/drawingml/2006/picture">
+                <pic:pic xmlns:pic="http://schemas.openxmlformats.org/drawingml/2006/picture">
+                  <pic:nvPicPr>
+                    <pic:cNvPr id="1" name="Profil github.png"/>
+                    <pic:cNvPicPr/>
+                  </pic:nvPicPr>
+                  <pic:blipFill>
+                    <a:blip r:embed="rId8">
+                      <a:extLst>
+                        <a:ext uri="{28A0092B-C50C-407E-A947-70E740481C1C}">
+                          <a14:useLocalDpi xmlns:a14="http://schemas.microsoft.com/office/drawing/2010/main" val="0"/>
+                        </a:ext>
+                      </a:extLst>
+                    </a:blip>
+                    <a:stretch>
+                      <a:fillRect/>
+                    </a:stretch>
+                  </pic:blipFill>
+                  <pic:spPr>
+                    <a:xfrm>
+                      <a:off x="0" y="0"/>
+                      <a:ext cx="5943600" cy="3420110"/>
+                    </a:xfrm>
+                    <a:prstGeom prst="rect">
+                      <a:avLst/>
+                    </a:prstGeom>
+                  </pic:spPr>
+                </pic:pic>
+              </a:graphicData>
+            </a:graphic>
+          </wp:inline>
+        </w:drawing>
+      </w:r>
+    </w:p>
+    <w:p>
+      <w:pPr>
+        <w:spacing w:after="0" w:line="240" w:lineRule="auto"/>
+        <w:rPr>
+          <w:rFonts w:cs="Times New Roman"/>
+          <w:sz w:val="24"/>
+          <w:szCs w:val="24"/>
+        </w:rPr>
+      </w:pPr>
+    </w:p>
+    <w:p>
+      <w:pPr>
+        <w:spacing w:after="0" w:line="240" w:lineRule="auto"/>
+        <w:rPr>
+          <w:rFonts w:cs="Times New Roman"/>
+          <w:sz w:val="24"/>
+          <w:szCs w:val="24"/>
+        </w:rPr>
+      </w:pPr>
+      <w:r>
+        <w:rPr>
+          <w:rFonts w:cs="Times New Roman"/>
+          <w:sz w:val="24"/>
+          <w:szCs w:val="24"/>
+        </w:rPr>
+        <w:t xml:space="preserve">De plus, il est possible de commenter à peu près tout ce qu’on fait sur le site. Prenons l’exemple que j’ai fait une branche à partir d’un projet quelconque et que j’ai apporté des changements qui selon moi amélioreraient le programme. Lorsque je vais faire une ‘’pull request’’, c’est-à-dire que je vais proposer au gestionnaire </w:t>
+      </w:r>
+      <w:r>
+        <w:rPr>
+          <w:rFonts w:cs="Times New Roman"/>
+          <w:sz w:val="24"/>
+          <w:szCs w:val="24"/>
+        </w:rPr>
+        <w:t xml:space="preserve">d’apporter mes changements sur sa branche principale, je vais pouvoir commenter et expliquer ce que j’essaie d’apporter au programme. Nous pourrons ainsi discuter de nos idées directement sur le site. Si le dépôt est public, n’importe qui pourrais même se joindre à notre conversation et apporter leurs </w:t>
+      </w:r>
+      <w:r>
+        <w:rPr>
+          <w:rFonts w:cs="Times New Roman"/>
+          <w:sz w:val="24"/>
+          <w:szCs w:val="24"/>
+        </w:rPr>
+        <w:t xml:space="preserve">propres </w:t>
+      </w:r>
+      <w:r>
+        <w:rPr>
+          <w:rFonts w:cs="Times New Roman"/>
+          <w:sz w:val="24"/>
+          <w:szCs w:val="24"/>
+        </w:rPr>
+        <w:t xml:space="preserve">idées. Quelqu’un qui n’a travaillé sur aucune branche du projet pourrais partager son point de </w:t>
+      </w:r>
+      <w:r>
+        <w:rPr>
+          <w:rFonts w:cs="Times New Roman"/>
+          <w:sz w:val="24"/>
+          <w:szCs w:val="24"/>
+        </w:rPr>
+        <w:lastRenderedPageBreak/>
+        <w:t>vue avec nous et nous aider à perfectionner notre code. Voici la force du open-source et de github.</w:t>
+      </w:r>
+    </w:p>
+    <w:p>
+      <w:pPr>
+        <w:spacing w:after="0" w:line="240" w:lineRule="auto"/>
+        <w:rPr>
+          <w:rFonts w:cs="Times New Roman"/>
+          <w:sz w:val="24"/>
+          <w:szCs w:val="24"/>
+        </w:rPr>
+      </w:pPr>
+    </w:p>
+    <w:p>
+      <w:pPr>
+        <w:spacing w:after="0" w:line="240" w:lineRule="auto"/>
+        <w:rPr>
+          <w:rFonts w:cs="Times New Roman"/>
+          <w:sz w:val="24"/>
+          <w:szCs w:val="24"/>
+        </w:rPr>
+      </w:pPr>
+    </w:p>
+    <w:p>
+      <w:pPr>
+        <w:spacing w:after="0" w:line="240" w:lineRule="auto"/>
+        <w:rPr>
+          <w:rFonts w:cs="Times New Roman"/>
+          <w:sz w:val="24"/>
+          <w:szCs w:val="24"/>
+        </w:rPr>
+      </w:pPr>
+      <w:r>
+        <w:rPr>
+          <w:rFonts w:cs="Times New Roman"/>
+          <w:noProof/>
+          <w:sz w:val="24"/>
+          <w:szCs w:val="24"/>
+        </w:rPr>
+        <w:drawing>
+          <wp:inline distT="0" distB="0" distL="0" distR="0" wp14:anchorId="53B0D1EA" wp14:editId="3E1077E4">
+            <wp:extent cx="5943600" cy="4642485"/>
+            <wp:effectExtent l="0" t="0" r="0" b="5715"/>
+            <wp:docPr id="3" name="Image 3" descr="Une image contenant capture d’écran&#10;&#10;Description générée avec un niveau de confiance très élevé"/>
+            <wp:cNvGraphicFramePr>
+              <a:graphicFrameLocks xmlns:a="http://schemas.openxmlformats.org/drawingml/2006/main" noChangeAspect="1"/>
+            </wp:cNvGraphicFramePr>
+            <a:graphic xmlns:a="http://schemas.openxmlformats.org/drawingml/2006/main">
+              <a:graphicData uri="http://schemas.openxmlformats.org/drawingml/2006/picture">
+                <pic:pic xmlns:pic="http://schemas.openxmlformats.org/drawingml/2006/picture">
+                  <pic:nvPicPr>
+                    <pic:cNvPr id="3" name="comment.png"/>
+                    <pic:cNvPicPr/>
+                  </pic:nvPicPr>
+                  <pic:blipFill>
+                    <a:blip r:embed="rId9">
+                      <a:extLst>
+                        <a:ext uri="{28A0092B-C50C-407E-A947-70E740481C1C}">
+                          <a14:useLocalDpi xmlns:a14="http://schemas.microsoft.com/office/drawing/2010/main" val="0"/>
+                        </a:ext>
+                      </a:extLst>
+                    </a:blip>
+                    <a:stretch>
+                      <a:fillRect/>
+                    </a:stretch>
+                  </pic:blipFill>
+                  <pic:spPr>
+                    <a:xfrm>
+                      <a:off x="0" y="0"/>
+                      <a:ext cx="5943600" cy="4642485"/>
+                    </a:xfrm>
+                    <a:prstGeom prst="rect">
+                      <a:avLst/>
+                    </a:prstGeom>
+                  </pic:spPr>
+                </pic:pic>
+              </a:graphicData>
+            </a:graphic>
+          </wp:inline>
+        </w:drawing>
+      </w:r>
+    </w:p>
+    <w:p>
+      <w:pPr>
+        <w:spacing w:after="0" w:line="240" w:lineRule="auto"/>
+        <w:rPr>
+          <w:rFonts w:cs="Times New Roman"/>
+          <w:sz w:val="24"/>
+          <w:szCs w:val="24"/>
+        </w:rPr>
+      </w:pPr>
+    </w:p>
+    <w:p>
+      <w:pPr>
+        <w:spacing w:after="0" w:line="240" w:lineRule="auto"/>
+        <w:rPr>
+          <w:rFonts w:cs="Times New Roman"/>
+          <w:sz w:val="24"/>
+          <w:szCs w:val="24"/>
+        </w:rPr>
+      </w:pPr>
+    </w:p>
+    <w:p>
+      <w:pPr>
+        <w:spacing w:after="0" w:line="240" w:lineRule="auto"/>
+        <w:rPr>
+          <w:rFonts w:cs="Times New Roman"/>
+          <w:sz w:val="24"/>
+          <w:szCs w:val="24"/>
+        </w:rPr>
+      </w:pPr>
+    </w:p>
+    <w:p>
+      <w:pPr>
+        <w:spacing w:after="0" w:line="240" w:lineRule="auto"/>
+        <w:rPr>
+          <w:rFonts w:cs="Times New Roman"/>
+          <w:sz w:val="24"/>
+          <w:szCs w:val="24"/>
+        </w:rPr>
+      </w:pPr>
+    </w:p>
+    <w:p>
+      <w:pPr>
+        <w:spacing w:after="0" w:line="240" w:lineRule="auto"/>
+        <w:rPr>
+          <w:rFonts w:cs="Times New Roman"/>
+          <w:sz w:val="24"/>
+          <w:szCs w:val="24"/>
+        </w:rPr>
+      </w:pPr>
+    </w:p>
+    <w:p>
+      <w:pPr>
+        <w:spacing w:after="0" w:line="240" w:lineRule="auto"/>
+        <w:rPr>
+          <w:rFonts w:cs="Times New Roman"/>
+          <w:sz w:val="24"/>
+          <w:szCs w:val="24"/>
+        </w:rPr>
+      </w:pPr>
+    </w:p>
+    <w:p>
+      <w:pPr>
+        <w:spacing w:after="0" w:line="240" w:lineRule="auto"/>
+        <w:rPr>
+          <w:rFonts w:cs="Times New Roman"/>
+          <w:sz w:val="24"/>
+          <w:szCs w:val="24"/>
+        </w:rPr>
+      </w:pPr>
+    </w:p>
+    <w:p>
+      <w:pPr>
+        <w:spacing w:after="0" w:line="240" w:lineRule="auto"/>
+        <w:rPr>
+          <w:rFonts w:cs="Times New Roman"/>
+          <w:sz w:val="24"/>
+          <w:szCs w:val="24"/>
+        </w:rPr>
+      </w:pPr>
+      <w:r>
+        <w:rPr>
+          <w:rFonts w:cs="Times New Roman"/>
+          <w:sz w:val="24"/>
+          <w:szCs w:val="24"/>
+        </w:rPr>
+        <w:t xml:space="preserve">Maintenant, est-ce que Github est le seul site d’hébergement de </w:t>
+      </w:r>
+      <w:r>
+        <w:rPr>
+          <w:rFonts w:cs="Times New Roman"/>
+          <w:sz w:val="24"/>
+          <w:szCs w:val="24"/>
+        </w:rPr>
+        <w:t>dépôts git? A</w:t>
+      </w:r>
+      <w:r>
+        <w:rPr>
+          <w:rFonts w:cs="Times New Roman"/>
+          <w:sz w:val="24"/>
+          <w:szCs w:val="24"/>
+        </w:rPr>
+        <w:t>bsolument pas. Cepe</w:t>
+      </w:r>
+      <w:r>
+        <w:rPr>
+          <w:rFonts w:cs="Times New Roman"/>
+          <w:sz w:val="24"/>
+          <w:szCs w:val="24"/>
+        </w:rPr>
+        <w:t xml:space="preserve">ndant, il est le plus utilisé et il y a plusieurs excellentes raisons qui font qu’il est au top du palmarès </w:t>
+      </w:r>
+      <w:r>
+        <w:rPr>
+          <w:rFonts w:cs="Times New Roman"/>
+          <w:sz w:val="24"/>
+          <w:szCs w:val="24"/>
+        </w:rPr>
+        <w:t>dans sa catégorie</w:t>
+      </w:r>
+      <w:r>
+        <w:rPr>
+          <w:rFonts w:cs="Times New Roman"/>
+          <w:sz w:val="24"/>
+          <w:szCs w:val="24"/>
+        </w:rPr>
+        <w:t>. Voyons-en quelques-unes ensemble.</w:t>
+      </w:r>
+    </w:p>
+    <w:p>
+      <w:pPr>
+        <w:spacing w:after="0" w:line="240" w:lineRule="auto"/>
+        <w:rPr>
+          <w:rFonts w:cs="Times New Roman"/>
+          <w:sz w:val="24"/>
+          <w:szCs w:val="24"/>
+        </w:rPr>
+      </w:pPr>
+    </w:p>
+    <w:p>
+      <w:pPr>
+        <w:spacing w:after="0" w:line="240" w:lineRule="auto"/>
+        <w:rPr>
+          <w:rFonts w:cs="Times New Roman"/>
+          <w:sz w:val="24"/>
+          <w:szCs w:val="24"/>
+        </w:rPr>
+      </w:pPr>
+    </w:p>
+    <w:p>
+      <w:pPr>
+        <w:spacing w:after="0" w:line="240" w:lineRule="auto"/>
+        <w:jc w:val="center"/>
+        <w:rPr>
+          <w:rFonts w:cs="Times New Roman"/>
+          <w:sz w:val="40"/>
+          <w:szCs w:val="40"/>
+        </w:rPr>
+      </w:pPr>
+    </w:p>
+    <w:p>
+      <w:pPr>
+        <w:spacing w:after="0" w:line="240" w:lineRule="auto"/>
+        <w:jc w:val="center"/>
+        <w:rPr>
+          <w:rFonts w:cs="Times New Roman"/>
+          <w:sz w:val="24"/>
+          <w:szCs w:val="24"/>
+        </w:rPr>
+      </w:pPr>
+    </w:p>
+    <w:p>
+      <w:pPr>
+        <w:spacing w:after="0" w:line="240" w:lineRule="auto"/>
+        <w:rPr>
+          <w:rFonts w:cs="Times New Roman"/>
+          <w:sz w:val="24"/>
+          <w:szCs w:val="24"/>
+        </w:rPr>
+      </w:pPr>
+    </w:p>
+    <w:p>
+      <w:pPr>
+        <w:spacing w:after="0" w:line="240" w:lineRule="auto"/>
+        <w:rPr>
+          <w:rFonts w:cs="Times New Roman"/>
+          <w:sz w:val="24"/>
+          <w:szCs w:val="24"/>
+        </w:rPr>
+      </w:pPr>
+    </w:p>
+    <w:p>
+      <w:pPr>
+        <w:spacing w:after="0" w:line="240" w:lineRule="auto"/>
+        <w:rPr>
+          <w:rFonts w:cs="Times New Roman"/>
+          <w:sz w:val="24"/>
+          <w:szCs w:val="24"/>
+        </w:rPr>
+      </w:pPr>
+    </w:p>
+    <w:p>
+      <w:pPr>
+        <w:spacing w:after="0" w:line="240" w:lineRule="auto"/>
+        <w:rPr>
+          <w:rFonts w:cs="Times New Roman"/>
+          <w:sz w:val="24"/>
+          <w:szCs w:val="24"/>
+        </w:rPr>
+      </w:pPr>
+    </w:p>
+    <w:p>
+      <w:pPr>
+        <w:spacing w:after="0" w:line="240" w:lineRule="auto"/>
+        <w:rPr>
+          <w:rFonts w:cs="Times New Roman"/>
+          <w:sz w:val="24"/>
+          <w:szCs w:val="24"/>
+        </w:rPr>
+      </w:pPr>
+    </w:p>
+    <w:p>
+      <w:pPr>
+        <w:spacing w:after="0" w:line="240" w:lineRule="auto"/>
+        <w:rPr>
+          <w:rFonts w:cs="Times New Roman"/>
+          <w:sz w:val="24"/>
+          <w:szCs w:val="24"/>
+        </w:rPr>
+      </w:pPr>
+    </w:p>
+    <w:p>
+      <w:pPr>
+        <w:spacing w:after="0" w:line="240" w:lineRule="auto"/>
+        <w:rPr>
+          <w:rFonts w:cs="Times New Roman"/>
+          <w:sz w:val="24"/>
+          <w:szCs w:val="24"/>
+        </w:rPr>
+      </w:pPr>
+    </w:p>
+    <w:p>
+      <w:pPr>
+        <w:spacing w:after="0" w:line="240" w:lineRule="auto"/>
+        <w:rPr>
+          <w:rFonts w:cs="Times New Roman"/>
+          <w:sz w:val="24"/>
+          <w:szCs w:val="24"/>
+        </w:rPr>
+      </w:pPr>
+    </w:p>
+    <w:p>
+      <w:pPr>
+        <w:spacing w:after="0" w:line="240" w:lineRule="auto"/>
+        <w:jc w:val="center"/>
+        <w:rPr>
+          <w:rFonts w:cs="Times New Roman"/>
+          <w:sz w:val="40"/>
+          <w:szCs w:val="40"/>
+        </w:rPr>
+      </w:pPr>
+      <w:r>
+        <w:rPr>
+          <w:rFonts w:cs="Times New Roman"/>
+          <w:sz w:val="40"/>
+          <w:szCs w:val="40"/>
+        </w:rPr>
+        <w:t>Les</w:t>
+      </w:r>
+      <w:r>
+        <w:rPr>
+          <w:rFonts w:cs="Times New Roman"/>
+          <w:sz w:val="40"/>
+          <w:szCs w:val="40"/>
+        </w:rPr>
+        <w:t xml:space="preserve"> avantages</w:t>
+      </w:r>
+    </w:p>
+    <w:p>
+      <w:pPr>
+        <w:spacing w:after="0" w:line="240" w:lineRule="auto"/>
+        <w:jc w:val="center"/>
+        <w:rPr>
+          <w:rFonts w:cs="Times New Roman"/>
+          <w:sz w:val="40"/>
+          <w:szCs w:val="40"/>
+        </w:rPr>
+      </w:pPr>
+    </w:p>
+    <w:p>
+      <w:pPr>
+        <w:spacing w:after="0" w:line="240" w:lineRule="auto"/>
+        <w:rPr>
+          <w:rFonts w:cs="Times New Roman"/>
+          <w:sz w:val="28"/>
+          <w:szCs w:val="28"/>
+          <w:u w:val="single"/>
+        </w:rPr>
+      </w:pPr>
+    </w:p>
+    <w:p>
+      <w:pPr>
+        <w:spacing w:after="0" w:line="240" w:lineRule="auto"/>
+        <w:rPr>
+          <w:rFonts w:cs="Times New Roman"/>
+          <w:sz w:val="28"/>
+          <w:szCs w:val="28"/>
+          <w:u w:val="single"/>
+        </w:rPr>
+      </w:pPr>
+    </w:p>
+    <w:p>
+      <w:pPr>
+        <w:spacing w:after="0" w:line="240" w:lineRule="auto"/>
+        <w:rPr>
+          <w:rFonts w:cs="Times New Roman"/>
+          <w:sz w:val="28"/>
+          <w:szCs w:val="28"/>
+          <w:u w:val="single"/>
+        </w:rPr>
+      </w:pPr>
+      <w:r>
+        <w:rPr>
+          <w:rFonts w:cs="Times New Roman"/>
+          <w:sz w:val="28"/>
+          <w:szCs w:val="28"/>
+          <w:u w:val="single"/>
+        </w:rPr>
+        <w:t>Dépôt public ou privé</w:t>
+      </w:r>
+      <w:r>
+        <w:rPr>
+          <w:rFonts w:cs="Times New Roman"/>
+          <w:sz w:val="28"/>
+          <w:szCs w:val="28"/>
+          <w:u w:val="single"/>
+        </w:rPr>
+        <w:t> :</w:t>
+      </w:r>
+    </w:p>
+    <w:p>
+      <w:pPr>
+        <w:spacing w:after="0" w:line="240" w:lineRule="auto"/>
+        <w:rPr>
+          <w:rFonts w:cs="Times New Roman"/>
+          <w:sz w:val="24"/>
+          <w:szCs w:val="24"/>
+        </w:rPr>
+      </w:pPr>
+    </w:p>
+    <w:p>
+      <w:pPr>
+        <w:spacing w:after="0" w:line="240" w:lineRule="auto"/>
+        <w:rPr>
+          <w:rFonts w:cs="Times New Roman"/>
+          <w:sz w:val="24"/>
+          <w:szCs w:val="24"/>
+        </w:rPr>
+      </w:pPr>
+      <w:r>
+        <w:rPr>
+          <w:rFonts w:cs="Times New Roman"/>
+          <w:sz w:val="24"/>
+          <w:szCs w:val="24"/>
+        </w:rPr>
+        <w:t>Nous avons vu que github était un site open-source de développement de programme. Donc que tout le monde peut voir ou participer</w:t>
+      </w:r>
+      <w:r>
+        <w:rPr>
+          <w:rFonts w:cs="Times New Roman"/>
+          <w:sz w:val="24"/>
+          <w:szCs w:val="24"/>
+        </w:rPr>
+        <w:t xml:space="preserve"> si le gestionnaire le désire. Toutefois, github propose de pouvoir rendre le dépôt privé. Ce qui est parfait pour les entreprises qui veulent travailler en open-source mais simplement à l’intérieur de compagnie. Cette fonctionnalité est payante mais sel</w:t>
+      </w:r>
+      <w:r>
+        <w:rPr>
+          <w:rFonts w:cs="Times New Roman"/>
+          <w:sz w:val="24"/>
+          <w:szCs w:val="24"/>
+        </w:rPr>
+        <w:t xml:space="preserve">on moi </w:t>
+      </w:r>
+      <w:r>
+        <w:rPr>
+          <w:rFonts w:cs="Times New Roman"/>
+          <w:sz w:val="24"/>
+          <w:szCs w:val="24"/>
+        </w:rPr>
+        <w:t>essentielle pour certaines entreprises.</w:t>
+      </w:r>
+    </w:p>
+    <w:p>
+      <w:pPr>
+        <w:spacing w:after="0" w:line="240" w:lineRule="auto"/>
+        <w:rPr>
+          <w:rFonts w:cs="Times New Roman"/>
+          <w:sz w:val="24"/>
+          <w:szCs w:val="24"/>
+        </w:rPr>
+      </w:pPr>
+    </w:p>
+    <w:p>
+      <w:pPr>
+        <w:spacing w:after="0" w:line="240" w:lineRule="auto"/>
+        <w:rPr>
+          <w:rFonts w:cs="Times New Roman"/>
+          <w:sz w:val="24"/>
+          <w:szCs w:val="24"/>
+        </w:rPr>
+      </w:pPr>
+    </w:p>
+    <w:p>
+      <w:pPr>
+        <w:spacing w:after="0" w:line="240" w:lineRule="auto"/>
+        <w:rPr>
+          <w:rFonts w:cs="Times New Roman"/>
+          <w:sz w:val="24"/>
+          <w:szCs w:val="24"/>
+        </w:rPr>
+      </w:pPr>
+    </w:p>
+    <w:p>
+      <w:pPr>
+        <w:spacing w:after="0" w:line="240" w:lineRule="auto"/>
+        <w:rPr>
+          <w:rFonts w:cs="Times New Roman"/>
+          <w:sz w:val="28"/>
+          <w:szCs w:val="28"/>
+          <w:u w:val="single"/>
+        </w:rPr>
+      </w:pPr>
+      <w:r>
+        <w:rPr>
+          <w:rFonts w:cs="Times New Roman"/>
+          <w:sz w:val="24"/>
+          <w:szCs w:val="24"/>
+        </w:rPr>
+        <w:t xml:space="preserve"> </w:t>
+      </w:r>
+      <w:r>
+        <w:rPr>
+          <w:rFonts w:cs="Times New Roman"/>
+          <w:sz w:val="28"/>
+          <w:szCs w:val="28"/>
+          <w:u w:val="single"/>
+        </w:rPr>
+        <w:t>La fonction collaborateur</w:t>
+      </w:r>
+      <w:r>
+        <w:rPr>
+          <w:rFonts w:cs="Times New Roman"/>
+          <w:sz w:val="28"/>
+          <w:szCs w:val="28"/>
+          <w:u w:val="single"/>
+        </w:rPr>
+        <w:t> :</w:t>
+      </w:r>
+    </w:p>
+    <w:p>
+      <w:pPr>
+        <w:spacing w:after="0" w:line="240" w:lineRule="auto"/>
+        <w:rPr>
+          <w:rFonts w:cs="Times New Roman"/>
+          <w:sz w:val="24"/>
+          <w:szCs w:val="24"/>
+        </w:rPr>
+      </w:pPr>
+    </w:p>
+    <w:p>
+      <w:pPr>
+        <w:spacing w:after="0" w:line="240" w:lineRule="auto"/>
+        <w:rPr>
+          <w:rFonts w:cs="Times New Roman"/>
+          <w:sz w:val="24"/>
+          <w:szCs w:val="24"/>
+        </w:rPr>
+      </w:pPr>
+      <w:r>
+        <w:rPr>
+          <w:rFonts w:cs="Times New Roman"/>
+          <w:sz w:val="24"/>
+          <w:szCs w:val="24"/>
+        </w:rPr>
+        <w:t>Cette fonction permet au créateur du dépôt de choisir qui peut avoir un impact et effectuer des changements sur les différentes branches du projet. Que ce soit sur la ‘’master’’ ou les autres branches l’utilisateur décide qui peut modifier le projet. Alors, plusieurs personnes peuvent proposer certains changements mais seulement quelques collaborateurs peuvent gérer le projet.</w:t>
+      </w:r>
+    </w:p>
+    <w:p>
+      <w:pPr>
+        <w:spacing w:after="0" w:line="240" w:lineRule="auto"/>
+        <w:rPr>
+          <w:rFonts w:cs="Times New Roman"/>
+          <w:sz w:val="24"/>
+          <w:szCs w:val="24"/>
+        </w:rPr>
+      </w:pPr>
+    </w:p>
+    <w:p>
+      <w:pPr>
+        <w:spacing w:after="0" w:line="240" w:lineRule="auto"/>
+        <w:rPr>
+          <w:rFonts w:cs="Times New Roman"/>
+          <w:sz w:val="28"/>
+          <w:szCs w:val="28"/>
+          <w:u w:val="single"/>
+        </w:rPr>
+      </w:pPr>
+    </w:p>
+    <w:p>
+      <w:pPr>
+        <w:spacing w:after="0" w:line="240" w:lineRule="auto"/>
+        <w:rPr>
+          <w:rFonts w:cs="Times New Roman"/>
+          <w:sz w:val="28"/>
+          <w:szCs w:val="28"/>
+          <w:u w:val="single"/>
+        </w:rPr>
+      </w:pPr>
+    </w:p>
+    <w:p>
+      <w:pPr>
+        <w:spacing w:after="0" w:line="240" w:lineRule="auto"/>
+        <w:rPr>
+          <w:rFonts w:cs="Times New Roman"/>
+          <w:sz w:val="28"/>
+          <w:szCs w:val="28"/>
+          <w:u w:val="single"/>
+        </w:rPr>
+      </w:pPr>
+    </w:p>
+    <w:p>
+      <w:pPr>
+        <w:spacing w:after="0" w:line="240" w:lineRule="auto"/>
+        <w:rPr>
+          <w:rFonts w:cs="Times New Roman"/>
+          <w:sz w:val="28"/>
+          <w:szCs w:val="28"/>
+          <w:u w:val="single"/>
+        </w:rPr>
+      </w:pPr>
+      <w:r>
+        <w:rPr>
+          <w:rFonts w:cs="Times New Roman"/>
+          <w:sz w:val="28"/>
+          <w:szCs w:val="28"/>
+          <w:u w:val="single"/>
+        </w:rPr>
+        <w:t>L’application desktop :</w:t>
+      </w:r>
+    </w:p>
+    <w:p>
+      <w:pPr>
+        <w:spacing w:after="0" w:line="240" w:lineRule="auto"/>
+        <w:rPr>
+          <w:rFonts w:cs="Times New Roman"/>
+          <w:sz w:val="24"/>
+          <w:szCs w:val="24"/>
+        </w:rPr>
+      </w:pPr>
+    </w:p>
+    <w:p>
+      <w:pPr>
+        <w:spacing w:after="0" w:line="240" w:lineRule="auto"/>
+        <w:rPr>
+          <w:rFonts w:cs="Times New Roman"/>
+          <w:sz w:val="24"/>
+          <w:szCs w:val="24"/>
+        </w:rPr>
+      </w:pPr>
+      <w:r>
+        <w:rPr>
+          <w:rFonts w:cs="Times New Roman"/>
+          <w:sz w:val="24"/>
+          <w:szCs w:val="24"/>
+        </w:rPr>
+        <w:t>Déjà que le site internet github simplifie énormément la gestion de nos projets git. Ils ont créé une application téléchargeable que l’on peut avoir sur notre ordinateur. Ce programme facilite les opérations que l’on fait</w:t>
+      </w:r>
+      <w:r>
+        <w:rPr>
+          <w:rFonts w:cs="Times New Roman"/>
+          <w:sz w:val="24"/>
+          <w:szCs w:val="24"/>
+        </w:rPr>
+        <w:t xml:space="preserve"> normalement avec le terminal. Les opérations comme les ‘’pull’’, ‘’push’’ et les ‘’commits’’ se font à l’aide de simples boutons dans des menus défilants dans une interface très simple et visuelle. Plus besoin d’utiliser le terminal du tout!</w:t>
+      </w:r>
+    </w:p>
+    <w:p>
+      <w:pPr>
+        <w:spacing w:after="0" w:line="240" w:lineRule="auto"/>
+        <w:rPr>
+          <w:rFonts w:cs="Times New Roman"/>
+          <w:sz w:val="24"/>
+          <w:szCs w:val="24"/>
+        </w:rPr>
+      </w:pPr>
+    </w:p>
+    <w:p>
+      <w:pPr>
+        <w:spacing w:after="0" w:line="240" w:lineRule="auto"/>
+        <w:rPr>
+          <w:rFonts w:cs="Times New Roman"/>
+          <w:sz w:val="24"/>
+          <w:szCs w:val="24"/>
+        </w:rPr>
+      </w:pPr>
+      <w:r>
+        <w:rPr>
+          <w:rFonts w:cs="Times New Roman"/>
+          <w:noProof/>
+          <w:sz w:val="24"/>
+          <w:szCs w:val="24"/>
+        </w:rPr>
+        <w:lastRenderedPageBreak/>
+        <w:drawing>
+          <wp:inline distT="0" distB="0" distL="0" distR="0" wp14:anchorId="361EFD64" wp14:editId="2E4863AE">
+            <wp:extent cx="5943600" cy="3354070"/>
+            <wp:effectExtent l="0" t="0" r="0" b="0"/>
+            <wp:docPr id="4" name="Image 4" descr="Une image contenant capture d’écran&#10;&#10;Description générée avec un niveau de confiance très élevé"/>
+            <wp:cNvGraphicFramePr>
+              <a:graphicFrameLocks xmlns:a="http://schemas.openxmlformats.org/drawingml/2006/main" noChangeAspect="1"/>
+            </wp:cNvGraphicFramePr>
+            <a:graphic xmlns:a="http://schemas.openxmlformats.org/drawingml/2006/main">
+              <a:graphicData uri="http://schemas.openxmlformats.org/drawingml/2006/picture">
+                <pic:pic xmlns:pic="http://schemas.openxmlformats.org/drawingml/2006/picture">
+                  <pic:nvPicPr>
+                    <pic:cNvPr id="4" name="desktop app.png"/>
+                    <pic:cNvPicPr/>
+                  </pic:nvPicPr>
+                  <pic:blipFill>
+                    <a:blip r:embed="rId10">
+                      <a:extLst>
+                        <a:ext uri="{28A0092B-C50C-407E-A947-70E740481C1C}">
+                          <a14:useLocalDpi xmlns:a14="http://schemas.microsoft.com/office/drawing/2010/main" val="0"/>
+                        </a:ext>
+                      </a:extLst>
+                    </a:blip>
+                    <a:stretch>
+                      <a:fillRect/>
+                    </a:stretch>
+                  </pic:blipFill>
+                  <pic:spPr>
+                    <a:xfrm>
+                      <a:off x="0" y="0"/>
+                      <a:ext cx="5943600" cy="3354070"/>
+                    </a:xfrm>
+                    <a:prstGeom prst="rect">
+                      <a:avLst/>
+                    </a:prstGeom>
+                  </pic:spPr>
+                </pic:pic>
+              </a:graphicData>
+            </a:graphic>
+          </wp:inline>
+        </w:drawing>
+      </w:r>
+    </w:p>
+    <w:p>
+      <w:pPr>
+        <w:spacing w:after="0" w:line="240" w:lineRule="auto"/>
+        <w:rPr>
+          <w:rFonts w:cs="Times New Roman"/>
+          <w:sz w:val="24"/>
+          <w:szCs w:val="24"/>
+        </w:rPr>
+      </w:pPr>
+    </w:p>
+    <w:p>
+      <w:pPr>
+        <w:spacing w:after="0" w:line="240" w:lineRule="auto"/>
+        <w:rPr>
+          <w:rFonts w:cs="Times New Roman"/>
+          <w:sz w:val="24"/>
+          <w:szCs w:val="24"/>
+        </w:rPr>
+      </w:pPr>
+    </w:p>
+    <w:p>
+      <w:pPr>
+        <w:spacing w:after="0" w:line="240" w:lineRule="auto"/>
+        <w:rPr>
+          <w:rFonts w:cs="Times New Roman"/>
+          <w:sz w:val="28"/>
+          <w:szCs w:val="28"/>
+          <w:u w:val="single"/>
+        </w:rPr>
+      </w:pPr>
+    </w:p>
+    <w:p>
+      <w:pPr>
+        <w:spacing w:after="0" w:line="240" w:lineRule="auto"/>
+        <w:rPr>
+          <w:rFonts w:cs="Times New Roman"/>
+          <w:sz w:val="28"/>
+          <w:szCs w:val="28"/>
+          <w:u w:val="single"/>
+        </w:rPr>
+      </w:pPr>
+      <w:r>
+        <w:rPr>
+          <w:rFonts w:cs="Times New Roman"/>
+          <w:sz w:val="28"/>
+          <w:szCs w:val="28"/>
+          <w:u w:val="single"/>
+        </w:rPr>
+        <w:t>L’intégration mobile :</w:t>
+      </w:r>
+    </w:p>
+    <w:p>
+      <w:pPr>
+        <w:spacing w:after="0" w:line="240" w:lineRule="auto"/>
+        <w:rPr>
+          <w:rFonts w:cs="Times New Roman"/>
+          <w:sz w:val="24"/>
+          <w:szCs w:val="24"/>
+        </w:rPr>
+      </w:pPr>
+    </w:p>
+    <w:p>
+      <w:pPr>
+        <w:spacing w:after="0" w:line="240" w:lineRule="auto"/>
+        <w:rPr>
+          <w:rFonts w:cs="Times New Roman"/>
+          <w:sz w:val="24"/>
+          <w:szCs w:val="24"/>
+        </w:rPr>
+      </w:pPr>
+      <w:r>
+        <w:rPr>
+          <w:rFonts w:cs="Times New Roman"/>
+          <w:sz w:val="24"/>
+          <w:szCs w:val="24"/>
+        </w:rPr>
+        <w:t xml:space="preserve">Github a même développé une application pour mobile! Bon d’accord les fonctionnalités ne sont pas tous disponibles mais il est tout de même possible de suivre l’évolution des choses sur nos projets git.  </w:t>
+      </w:r>
+    </w:p>
+    <w:p>
+      <w:pPr>
+        <w:spacing w:after="0" w:line="240" w:lineRule="auto"/>
+        <w:rPr>
+          <w:rFonts w:cs="Times New Roman"/>
+          <w:sz w:val="24"/>
+          <w:szCs w:val="24"/>
+        </w:rPr>
+      </w:pPr>
+    </w:p>
+    <w:p>
+      <w:pPr>
+        <w:spacing w:after="0" w:line="240" w:lineRule="auto"/>
+        <w:rPr>
+          <w:rFonts w:cs="Times New Roman"/>
+          <w:sz w:val="28"/>
+          <w:szCs w:val="28"/>
+          <w:u w:val="single"/>
+        </w:rPr>
+      </w:pPr>
+    </w:p>
+    <w:p>
+      <w:pPr>
+        <w:spacing w:after="0" w:line="240" w:lineRule="auto"/>
+        <w:rPr>
+          <w:rFonts w:cs="Times New Roman"/>
+          <w:sz w:val="28"/>
+          <w:szCs w:val="28"/>
+          <w:u w:val="single"/>
+        </w:rPr>
+      </w:pPr>
+    </w:p>
+    <w:p>
+      <w:pPr>
+        <w:spacing w:after="0" w:line="240" w:lineRule="auto"/>
+        <w:rPr>
+          <w:rFonts w:cs="Times New Roman"/>
+          <w:sz w:val="28"/>
+          <w:szCs w:val="28"/>
+          <w:u w:val="single"/>
+        </w:rPr>
+      </w:pPr>
+    </w:p>
+    <w:p>
+      <w:pPr>
+        <w:spacing w:after="0" w:line="240" w:lineRule="auto"/>
+        <w:rPr>
+          <w:rFonts w:cs="Times New Roman"/>
+          <w:sz w:val="28"/>
+          <w:szCs w:val="28"/>
+          <w:u w:val="single"/>
+        </w:rPr>
+      </w:pPr>
+      <w:r>
+        <w:rPr>
+          <w:rFonts w:cs="Times New Roman"/>
+          <w:sz w:val="28"/>
+          <w:szCs w:val="28"/>
+          <w:u w:val="single"/>
+        </w:rPr>
+        <w:t>Un logiciel de suivi des problèmes ‘’bugtracker’’ :</w:t>
+      </w:r>
+    </w:p>
+    <w:p>
+      <w:pPr>
+        <w:spacing w:after="0" w:line="240" w:lineRule="auto"/>
+        <w:rPr>
+          <w:rFonts w:cs="Times New Roman"/>
+          <w:sz w:val="28"/>
+          <w:szCs w:val="28"/>
+          <w:u w:val="single"/>
+        </w:rPr>
+      </w:pPr>
+    </w:p>
+    <w:p>
+      <w:pPr>
+        <w:spacing w:after="0" w:line="240" w:lineRule="auto"/>
+        <w:rPr>
+          <w:rFonts w:cs="Times New Roman"/>
+          <w:sz w:val="24"/>
+          <w:szCs w:val="24"/>
+        </w:rPr>
+      </w:pPr>
+      <w:r>
+        <w:rPr>
+          <w:rFonts w:cs="Times New Roman"/>
+          <w:sz w:val="24"/>
+          <w:szCs w:val="24"/>
+        </w:rPr>
+        <w:t>Github possède une section ou tous les problèmes sont reportés. Lorsque qu’un ‘’bug’’ est découvert, il est ajouté à cette section et ensuite le</w:t>
+      </w:r>
+      <w:r>
+        <w:rPr>
+          <w:rFonts w:cs="Times New Roman"/>
+          <w:sz w:val="24"/>
+          <w:szCs w:val="24"/>
+        </w:rPr>
+        <w:t>s gens qui part</w:t>
+      </w:r>
+      <w:r>
+        <w:rPr>
+          <w:rFonts w:cs="Times New Roman"/>
+          <w:sz w:val="24"/>
+          <w:szCs w:val="24"/>
+        </w:rPr>
+        <w:t>icipent au projet peuvent essayer</w:t>
+      </w:r>
+      <w:r>
+        <w:rPr>
+          <w:rFonts w:cs="Times New Roman"/>
+          <w:sz w:val="24"/>
+          <w:szCs w:val="24"/>
+        </w:rPr>
+        <w:t xml:space="preserve"> de trouver des solutions ensemble.</w:t>
+      </w:r>
+    </w:p>
+    <w:p>
+      <w:pPr>
+        <w:spacing w:after="0" w:line="240" w:lineRule="auto"/>
+        <w:rPr>
+          <w:rFonts w:cs="Times New Roman"/>
+          <w:sz w:val="24"/>
+          <w:szCs w:val="24"/>
+        </w:rPr>
+      </w:pPr>
+    </w:p>
+    <w:p>
+      <w:pPr>
+        <w:spacing w:after="0" w:line="240" w:lineRule="auto"/>
+        <w:rPr>
+          <w:rFonts w:cs="Times New Roman"/>
+          <w:sz w:val="28"/>
+          <w:szCs w:val="28"/>
+          <w:u w:val="single"/>
+        </w:rPr>
+      </w:pPr>
+    </w:p>
+    <w:p>
+      <w:pPr>
+        <w:spacing w:after="0" w:line="240" w:lineRule="auto"/>
+        <w:rPr>
+          <w:rFonts w:cs="Times New Roman"/>
+          <w:sz w:val="24"/>
+          <w:szCs w:val="24"/>
+        </w:rPr>
+      </w:pPr>
+    </w:p>
+    <w:p>
+      <w:pPr>
+        <w:spacing w:after="0" w:line="240" w:lineRule="auto"/>
+        <w:rPr>
+          <w:rFonts w:cs="Times New Roman"/>
+          <w:sz w:val="24"/>
+          <w:szCs w:val="24"/>
+        </w:rPr>
+      </w:pPr>
+    </w:p>
+    <w:p>
+      <w:pPr>
+        <w:spacing w:after="0" w:line="240" w:lineRule="auto"/>
+        <w:rPr>
+          <w:rFonts w:cs="Times New Roman"/>
+          <w:sz w:val="28"/>
+          <w:szCs w:val="28"/>
+          <w:u w:val="single"/>
+        </w:rPr>
+      </w:pPr>
+    </w:p>
+    <w:p>
+      <w:pPr>
+        <w:spacing w:after="0" w:line="240" w:lineRule="auto"/>
+        <w:rPr>
+          <w:rFonts w:cs="Times New Roman"/>
+          <w:sz w:val="28"/>
+          <w:szCs w:val="28"/>
+          <w:u w:val="single"/>
+        </w:rPr>
+      </w:pPr>
+    </w:p>
+    <w:p>
+      <w:pPr>
+        <w:spacing w:after="0" w:line="240" w:lineRule="auto"/>
+        <w:rPr>
+          <w:rFonts w:cs="Times New Roman"/>
+          <w:sz w:val="28"/>
+          <w:szCs w:val="28"/>
+          <w:u w:val="single"/>
+        </w:rPr>
+      </w:pPr>
+    </w:p>
+    <w:p>
+      <w:pPr>
+        <w:spacing w:after="0" w:line="240" w:lineRule="auto"/>
+        <w:rPr>
+          <w:rFonts w:cs="Times New Roman"/>
+          <w:sz w:val="28"/>
+          <w:szCs w:val="28"/>
+        </w:rPr>
+      </w:pPr>
+    </w:p>
+    <w:p>
+      <w:pPr>
+        <w:spacing w:after="0" w:line="240" w:lineRule="auto"/>
+        <w:rPr>
+          <w:rFonts w:cs="Times New Roman"/>
+          <w:sz w:val="24"/>
+          <w:szCs w:val="24"/>
+        </w:rPr>
+      </w:pPr>
+      <w:r>
+        <w:rPr>
+          <w:rFonts w:cs="Times New Roman"/>
+          <w:noProof/>
+          <w:sz w:val="24"/>
+          <w:szCs w:val="24"/>
+        </w:rPr>
+        <w:drawing>
+          <wp:inline distT="0" distB="0" distL="0" distR="0" wp14:anchorId="6696A69E" wp14:editId="59AF44F1">
+            <wp:extent cx="5943600" cy="3268980"/>
+            <wp:effectExtent l="0" t="0" r="0" b="7620"/>
+            <wp:docPr id="5" name="Image 5" descr="Une image contenant capture d’écran&#10;&#10;Description générée avec un niveau de confiance très élevé"/>
+            <wp:cNvGraphicFramePr>
+              <a:graphicFrameLocks xmlns:a="http://schemas.openxmlformats.org/drawingml/2006/main" noChangeAspect="1"/>
+            </wp:cNvGraphicFramePr>
+            <a:graphic xmlns:a="http://schemas.openxmlformats.org/drawingml/2006/main">
+              <a:graphicData uri="http://schemas.openxmlformats.org/drawingml/2006/picture">
+                <pic:pic xmlns:pic="http://schemas.openxmlformats.org/drawingml/2006/picture">
+                  <pic:nvPicPr>
+                    <pic:cNvPr id="5" name="issue control.png"/>
+                    <pic:cNvPicPr/>
+                  </pic:nvPicPr>
+                  <pic:blipFill>
+                    <a:blip r:embed="rId11">
+                      <a:extLst>
+                        <a:ext uri="{28A0092B-C50C-407E-A947-70E740481C1C}">
+                          <a14:useLocalDpi xmlns:a14="http://schemas.microsoft.com/office/drawing/2010/main" val="0"/>
+                        </a:ext>
+                      </a:extLst>
+                    </a:blip>
+                    <a:stretch>
+                      <a:fillRect/>
+                    </a:stretch>
+                  </pic:blipFill>
+                  <pic:spPr>
+                    <a:xfrm>
+                      <a:off x="0" y="0"/>
+                      <a:ext cx="5943600" cy="3268980"/>
+                    </a:xfrm>
+                    <a:prstGeom prst="rect">
+                      <a:avLst/>
+                    </a:prstGeom>
+                  </pic:spPr>
+                </pic:pic>
+              </a:graphicData>
+            </a:graphic>
+          </wp:inline>
+        </w:drawing>
+      </w:r>
+    </w:p>
+    <w:p>
+      <w:pPr>
+        <w:spacing w:after="0" w:line="240" w:lineRule="auto"/>
+        <w:rPr>
+          <w:rFonts w:cs="Times New Roman"/>
+          <w:sz w:val="24"/>
+          <w:szCs w:val="24"/>
+        </w:rPr>
+      </w:pPr>
+    </w:p>
+    <w:p>
+      <w:pPr>
+        <w:spacing w:after="0" w:line="240" w:lineRule="auto"/>
+        <w:rPr>
+          <w:rFonts w:cs="Times New Roman"/>
+          <w:sz w:val="24"/>
+          <w:szCs w:val="24"/>
+        </w:rPr>
+      </w:pPr>
+    </w:p>
+    <w:p>
+      <w:pPr>
+        <w:spacing w:after="0" w:line="240" w:lineRule="auto"/>
+        <w:rPr>
+          <w:rFonts w:cs="Times New Roman"/>
+          <w:sz w:val="28"/>
+          <w:szCs w:val="28"/>
+          <w:u w:val="single"/>
+        </w:rPr>
+      </w:pPr>
+    </w:p>
+    <w:p>
+      <w:pPr>
+        <w:spacing w:after="0" w:line="240" w:lineRule="auto"/>
+        <w:rPr>
+          <w:rFonts w:cs="Times New Roman"/>
+          <w:sz w:val="28"/>
+          <w:szCs w:val="28"/>
+          <w:u w:val="single"/>
+        </w:rPr>
+      </w:pPr>
+      <w:r>
+        <w:rPr>
+          <w:rFonts w:cs="Times New Roman"/>
+          <w:sz w:val="28"/>
+          <w:szCs w:val="28"/>
+          <w:u w:val="single"/>
+        </w:rPr>
+        <w:t>Hébergement d’un site statique gratuit :</w:t>
+      </w:r>
+    </w:p>
+    <w:p>
+      <w:pPr>
+        <w:spacing w:after="0" w:line="240" w:lineRule="auto"/>
+        <w:rPr>
+          <w:rFonts w:cs="Times New Roman"/>
+          <w:sz w:val="28"/>
+          <w:szCs w:val="28"/>
+          <w:u w:val="single"/>
+        </w:rPr>
+      </w:pPr>
+    </w:p>
+    <w:p>
+      <w:pPr>
+        <w:spacing w:after="0" w:line="240" w:lineRule="auto"/>
+        <w:rPr>
+          <w:rFonts w:cs="Times New Roman"/>
+          <w:sz w:val="24"/>
+          <w:szCs w:val="24"/>
+        </w:rPr>
+      </w:pPr>
+      <w:r>
+        <w:rPr>
+          <w:rFonts w:cs="Times New Roman"/>
+          <w:sz w:val="24"/>
+          <w:szCs w:val="24"/>
+        </w:rPr>
+        <w:t>Le dernier avantage que j’aborderai avec vous dans ce tutoriel et non le moindre. Ce dernier est mon favori. En tant qu’étudiant en informatique j’avais si hâte que mes premiers sites internet sois accessible sur la toile. Et bien github vous offre un hébergement de site web statique gratuit! L’URL se terminera par .</w:t>
+      </w:r>
+      <w:r>
+        <w:rPr>
+          <w:rFonts w:cs="Times New Roman"/>
+          <w:sz w:val="24"/>
+          <w:szCs w:val="24"/>
+        </w:rPr>
+        <w:t>i</w:t>
+      </w:r>
+      <w:r>
+        <w:rPr>
+          <w:rFonts w:cs="Times New Roman"/>
+          <w:sz w:val="24"/>
+          <w:szCs w:val="24"/>
+        </w:rPr>
+        <w:t>o et sera accessible à tous!</w:t>
+      </w:r>
+    </w:p>
+    <w:p>
+      <w:pPr>
+        <w:spacing w:after="0" w:line="240" w:lineRule="auto"/>
+        <w:rPr>
+          <w:rFonts w:cs="Times New Roman"/>
+          <w:sz w:val="24"/>
+          <w:szCs w:val="24"/>
+        </w:rPr>
+      </w:pPr>
+    </w:p>
+    <w:p>
+      <w:pPr>
+        <w:spacing w:after="0" w:line="240" w:lineRule="auto"/>
+        <w:rPr>
+          <w:rFonts w:cs="Times New Roman"/>
+          <w:sz w:val="24"/>
+          <w:szCs w:val="24"/>
+        </w:rPr>
+      </w:pPr>
+    </w:p>
+    <w:p>
+      <w:pPr>
+        <w:spacing w:after="0" w:line="240" w:lineRule="auto"/>
+        <w:rPr>
+          <w:rFonts w:cs="Times New Roman"/>
+          <w:sz w:val="24"/>
+          <w:szCs w:val="24"/>
+        </w:rPr>
+      </w:pPr>
+      <w:r>
+        <w:rPr>
+          <w:rFonts w:cs="Times New Roman"/>
+          <w:sz w:val="24"/>
+          <w:szCs w:val="24"/>
+        </w:rPr>
+        <w:t xml:space="preserve">Il existe plusieurs autres avantages qui fait de github le numéro un de sa catégorie et je vous invite à les découvrir. Pour nous, github a été toute qu’une découverte </w:t>
+      </w:r>
+      <w:r>
+        <w:rPr>
+          <w:rFonts w:cs="Times New Roman"/>
+          <w:sz w:val="24"/>
+          <w:szCs w:val="24"/>
+        </w:rPr>
+        <w:t xml:space="preserve">et </w:t>
+      </w:r>
+      <w:r>
+        <w:rPr>
+          <w:rFonts w:cs="Times New Roman"/>
+          <w:sz w:val="24"/>
+          <w:szCs w:val="24"/>
+        </w:rPr>
+        <w:t>c’est pourquoi nous avons décidé de partager cette expérience avec vous. Que ce soit pour un travail d’école, un travail personnel ou professionnel nous vous conseillons fortement d’explorer l’univers github. Un chef d’œuvre pour le domaine de l’informatique.</w:t>
+      </w:r>
+    </w:p>
+    <w:p>
+      <w:pPr>
+        <w:spacing w:after="0" w:line="240" w:lineRule="auto"/>
+        <w:rPr>
+          <w:rFonts w:cs="Times New Roman"/>
+          <w:sz w:val="24"/>
+          <w:szCs w:val="24"/>
+        </w:rPr>
+      </w:pPr>
+    </w:p>
+    <w:p>
+      <w:pPr>
+        <w:spacing w:after="0" w:line="240" w:lineRule="auto"/>
+        <w:rPr>
+          <w:rFonts w:cs="Times New Roman"/>
+          <w:sz w:val="24"/>
+          <w:szCs w:val="24"/>
+        </w:rPr>
+      </w:pPr>
+    </w:p>
+    <w:p>
+      <w:pPr>
+        <w:spacing w:after="0" w:line="240" w:lineRule="auto"/>
+        <w:rPr>
+          <w:rFonts w:cs="Times New Roman"/>
+          <w:sz w:val="24"/>
+          <w:szCs w:val="24"/>
+        </w:rPr>
+      </w:pPr>
+    </w:p>
+    <w:p>
+      <w:pPr>
+        <w:spacing w:after="0" w:line="240" w:lineRule="auto"/>
+        <w:rPr>
+          <w:rFonts w:cs="Times New Roman"/>
+          <w:sz w:val="24"/>
+          <w:szCs w:val="24"/>
+        </w:rPr>
+      </w:pPr>
+    </w:p>
+    <w:p>
+      <w:pPr>
+        <w:spacing w:after="0" w:line="240" w:lineRule="auto"/>
+        <w:rPr>
+          <w:rFonts w:cs="Times New Roman"/>
+          <w:sz w:val="24"/>
+          <w:szCs w:val="24"/>
+        </w:rPr>
+      </w:pPr>
+    </w:p>
+    <w:p>
+      <w:pPr>
+        <w:spacing w:after="0" w:line="240" w:lineRule="auto"/>
+        <w:rPr>
+          <w:rFonts w:cs="Times New Roman"/>
+          <w:sz w:val="24"/>
+          <w:szCs w:val="24"/>
+        </w:rPr>
+      </w:pPr>
+    </w:p>
+    <w:p>
+      <w:pPr>
+        <w:spacing w:after="0" w:line="240" w:lineRule="auto"/>
+        <w:rPr>
+          <w:rFonts w:cs="Times New Roman"/>
+          <w:sz w:val="24"/>
+          <w:szCs w:val="24"/>
+        </w:rPr>
+      </w:pPr>
+    </w:p>
     <w:sectPr>
       <w:pgSz w:w="12240" w:h="15840"/>
       <w:pgMar w:top="1440" w:right="1440" w:bottom="1440" w:left="1440" w:header="708" w:footer="708" w:gutter="0"/>
@@ -422,8 +2363,179 @@
 </w:document>
 </file>
 
+<file path=word/endnotes.xml><?xml version="1.0" encoding="utf-8"?>
+<w:endnotes xmlns:wpc="http://schemas.microsoft.com/office/word/2010/wordprocessingCanvas" xmlns:cx="http://schemas.microsoft.com/office/drawing/2014/chartex" xmlns:cx1="http://schemas.microsoft.com/office/drawing/2015/9/8/chartex" xmlns:cx2="http://schemas.microsoft.com/office/drawing/2015/10/21/chartex" xmlns:cx3="http://schemas.microsoft.com/office/drawing/2016/5/9/chartex" xmlns:cx4="http://schemas.microsoft.com/office/drawing/2016/5/10/chartex" xmlns:cx5="http://schemas.microsoft.com/office/drawing/2016/5/11/chartex" xmlns:cx6="http://schemas.microsoft.com/office/drawing/2016/5/12/chartex" xmlns:cx7="http://schemas.microsoft.com/office/drawing/2016/5/13/chartex" xmlns:cx8="http://schemas.microsoft.com/office/drawing/2016/5/14/chartex" xmlns:mc="http://schemas.openxmlformats.org/markup-compatibility/2006" xmlns:aink="http://schemas.microsoft.com/office/drawing/2016/ink" xmlns:am3d="http://schemas.microsoft.com/office/drawing/2017/model3d" xmlns:o="urn:schemas-microsoft-com:office:office" xmlns:r="http://schemas.openxmlformats.org/officeDocument/2006/relationships" xmlns:m="http://schemas.openxmlformats.org/officeDocument/2006/math" xmlns:v="urn:schemas-microsoft-com:vml" xmlns:wp14="http://schemas.microsoft.com/office/word/2010/wordprocessingDrawing" xmlns:wp="http://schemas.openxmlformats.org/drawingml/2006/wordprocessingDrawing" xmlns:w10="urn:schemas-microsoft-com:office:word" xmlns:w="http://schemas.openxmlformats.org/wordprocessingml/2006/main" xmlns:w14="http://schemas.microsoft.com/office/word/2010/wordml" xmlns:w15="http://schemas.microsoft.com/office/word/2012/wordml" xmlns:w16cid="http://schemas.microsoft.com/office/word/2016/wordml/cid" xmlns:w16se="http://schemas.microsoft.com/office/word/2015/wordml/symex" xmlns:wpg="http://schemas.microsoft.com/office/word/2010/wordprocessingGroup" xmlns:wpi="http://schemas.microsoft.com/office/word/2010/wordprocessingInk" xmlns:wne="http://schemas.microsoft.com/office/word/2006/wordml" xmlns:wps="http://schemas.microsoft.com/office/word/2010/wordprocessingShape" mc:Ignorable="w14 w15 w16se w16cid wp14">
+  <w:endnote w:type="separator" w:id="-1">
+    <w:p>
+      <w:pPr>
+        <w:spacing w:after="0" w:line="240" w:lineRule="auto"/>
+      </w:pPr>
+      <w:r>
+        <w:separator/>
+      </w:r>
+    </w:p>
+  </w:endnote>
+  <w:endnote w:type="continuationSeparator" w:id="0">
+    <w:p>
+      <w:pPr>
+        <w:spacing w:after="0" w:line="240" w:lineRule="auto"/>
+      </w:pPr>
+      <w:r>
+        <w:continuationSeparator/>
+      </w:r>
+    </w:p>
+  </w:endnote>
+</w:endnotes>
+</file>
+
+<file path=word/footnotes.xml><?xml version="1.0" encoding="utf-8"?>
+<w:footnotes xmlns:wpc="http://schemas.microsoft.com/office/word/2010/wordprocessingCanvas" xmlns:cx="http://schemas.microsoft.com/office/drawing/2014/chartex" xmlns:cx1="http://schemas.microsoft.com/office/drawing/2015/9/8/chartex" xmlns:cx2="http://schemas.microsoft.com/office/drawing/2015/10/21/chartex" xmlns:cx3="http://schemas.microsoft.com/office/drawing/2016/5/9/chartex" xmlns:cx4="http://schemas.microsoft.com/office/drawing/2016/5/10/chartex" xmlns:cx5="http://schemas.microsoft.com/office/drawing/2016/5/11/chartex" xmlns:cx6="http://schemas.microsoft.com/office/drawing/2016/5/12/chartex" xmlns:cx7="http://schemas.microsoft.com/office/drawing/2016/5/13/chartex" xmlns:cx8="http://schemas.microsoft.com/office/drawing/2016/5/14/chartex" xmlns:mc="http://schemas.openxmlformats.org/markup-compatibility/2006" xmlns:aink="http://schemas.microsoft.com/office/drawing/2016/ink" xmlns:am3d="http://schemas.microsoft.com/office/drawing/2017/model3d" xmlns:o="urn:schemas-microsoft-com:office:office" xmlns:r="http://schemas.openxmlformats.org/officeDocument/2006/relationships" xmlns:m="http://schemas.openxmlformats.org/officeDocument/2006/math" xmlns:v="urn:schemas-microsoft-com:vml" xmlns:wp14="http://schemas.microsoft.com/office/word/2010/wordprocessingDrawing" xmlns:wp="http://schemas.openxmlformats.org/drawingml/2006/wordprocessingDrawing" xmlns:w10="urn:schemas-microsoft-com:office:word" xmlns:w="http://schemas.openxmlformats.org/wordprocessingml/2006/main" xmlns:w14="http://schemas.microsoft.com/office/word/2010/wordml" xmlns:w15="http://schemas.microsoft.com/office/word/2012/wordml" xmlns:w16cid="http://schemas.microsoft.com/office/word/2016/wordml/cid" xmlns:w16se="http://schemas.microsoft.com/office/word/2015/wordml/symex" xmlns:wpg="http://schemas.microsoft.com/office/word/2010/wordprocessingGroup" xmlns:wpi="http://schemas.microsoft.com/office/word/2010/wordprocessingInk" xmlns:wne="http://schemas.microsoft.com/office/word/2006/wordml" xmlns:wps="http://schemas.microsoft.com/office/word/2010/wordprocessingShape" mc:Ignorable="w14 w15 w16se w16cid wp14">
+  <w:footnote w:type="separator" w:id="-1">
+    <w:p>
+      <w:pPr>
+        <w:spacing w:after="0" w:line="240" w:lineRule="auto"/>
+      </w:pPr>
+      <w:r>
+        <w:separator/>
+      </w:r>
+    </w:p>
+  </w:footnote>
+  <w:footnote w:type="continuationSeparator" w:id="0">
+    <w:p>
+      <w:pPr>
+        <w:spacing w:after="0" w:line="240" w:lineRule="auto"/>
+      </w:pPr>
+      <w:r>
+        <w:continuationSeparator/>
+      </w:r>
+    </w:p>
+  </w:footnote>
+</w:footnotes>
+</file>
+
+<file path=word/numbering.xml><?xml version="1.0" encoding="utf-8"?>
+<w:numbering xmlns:wpc="http://schemas.microsoft.com/office/word/2010/wordprocessingCanvas" xmlns:cx="http://schemas.microsoft.com/office/drawing/2014/chartex" xmlns:cx1="http://schemas.microsoft.com/office/drawing/2015/9/8/chartex" xmlns:cx2="http://schemas.microsoft.com/office/drawing/2015/10/21/chartex" xmlns:cx3="http://schemas.microsoft.com/office/drawing/2016/5/9/chartex" xmlns:cx4="http://schemas.microsoft.com/office/drawing/2016/5/10/chartex" xmlns:cx5="http://schemas.microsoft.com/office/drawing/2016/5/11/chartex" xmlns:cx6="http://schemas.microsoft.com/office/drawing/2016/5/12/chartex" xmlns:cx7="http://schemas.microsoft.com/office/drawing/2016/5/13/chartex" xmlns:cx8="http://schemas.microsoft.com/office/drawing/2016/5/14/chartex" xmlns:mc="http://schemas.openxmlformats.org/markup-compatibility/2006" xmlns:aink="http://schemas.microsoft.com/office/drawing/2016/ink" xmlns:am3d="http://schemas.microsoft.com/office/drawing/2017/model3d" xmlns:o="urn:schemas-microsoft-com:office:office" xmlns:r="http://schemas.openxmlformats.org/officeDocument/2006/relationships" xmlns:m="http://schemas.openxmlformats.org/officeDocument/2006/math" xmlns:v="urn:schemas-microsoft-com:vml" xmlns:wp14="http://schemas.microsoft.com/office/word/2010/wordprocessingDrawing" xmlns:wp="http://schemas.openxmlformats.org/drawingml/2006/wordprocessingDrawing" xmlns:w10="urn:schemas-microsoft-com:office:word" xmlns:w="http://schemas.openxmlformats.org/wordprocessingml/2006/main" xmlns:w14="http://schemas.microsoft.com/office/word/2010/wordml" xmlns:w15="http://schemas.microsoft.com/office/word/2012/wordml" xmlns:w16cid="http://schemas.microsoft.com/office/word/2016/wordml/cid" xmlns:w16se="http://schemas.microsoft.com/office/word/2015/wordml/symex" xmlns:wpg="http://schemas.microsoft.com/office/word/2010/wordprocessingGroup" xmlns:wpi="http://schemas.microsoft.com/office/word/2010/wordprocessingInk" xmlns:wne="http://schemas.microsoft.com/office/word/2006/wordml" xmlns:wps="http://schemas.microsoft.com/office/word/2010/wordprocessingShape" mc:Ignorable="w14 w15 w16se w16cid wp14">
+  <w:abstractNum w:abstractNumId="0" w15:restartNumberingAfterBreak="0">
+    <w:nsid w:val="1BA06DE6"/>
+    <w:multiLevelType w:val="hybridMultilevel"/>
+    <w:tmpl w:val="C5A25AC8"/>
+    <w:lvl w:ilvl="0" w:tplc="0C0C0001">
+      <w:start w:val="1"/>
+      <w:numFmt w:val="bullet"/>
+      <w:lvlText w:val=""/>
+      <w:lvlJc w:val="left"/>
+      <w:pPr>
+        <w:ind w:left="720" w:hanging="360"/>
+      </w:pPr>
+      <w:rPr>
+        <w:rFonts w:ascii="Symbol" w:hAnsi="Symbol" w:hint="default"/>
+      </w:rPr>
+    </w:lvl>
+    <w:lvl w:ilvl="1" w:tplc="0C0C0003" w:tentative="1">
+      <w:start w:val="1"/>
+      <w:numFmt w:val="bullet"/>
+      <w:lvlText w:val="o"/>
+      <w:lvlJc w:val="left"/>
+      <w:pPr>
+        <w:ind w:left="1440" w:hanging="360"/>
+      </w:pPr>
+      <w:rPr>
+        <w:rFonts w:ascii="Courier New" w:hAnsi="Courier New" w:cs="Courier New" w:hint="default"/>
+      </w:rPr>
+    </w:lvl>
+    <w:lvl w:ilvl="2" w:tplc="0C0C0005" w:tentative="1">
+      <w:start w:val="1"/>
+      <w:numFmt w:val="bullet"/>
+      <w:lvlText w:val=""/>
+      <w:lvlJc w:val="left"/>
+      <w:pPr>
+        <w:ind w:left="2160" w:hanging="360"/>
+      </w:pPr>
+      <w:rPr>
+        <w:rFonts w:ascii="Wingdings" w:hAnsi="Wingdings" w:hint="default"/>
+      </w:rPr>
+    </w:lvl>
+    <w:lvl w:ilvl="3" w:tplc="0C0C0001" w:tentative="1">
+      <w:start w:val="1"/>
+      <w:numFmt w:val="bullet"/>
+      <w:lvlText w:val=""/>
+      <w:lvlJc w:val="left"/>
+      <w:pPr>
+        <w:ind w:left="2880" w:hanging="360"/>
+      </w:pPr>
+      <w:rPr>
+        <w:rFonts w:ascii="Symbol" w:hAnsi="Symbol" w:hint="default"/>
+      </w:rPr>
+    </w:lvl>
+    <w:lvl w:ilvl="4" w:tplc="0C0C0003" w:tentative="1">
+      <w:start w:val="1"/>
+      <w:numFmt w:val="bullet"/>
+      <w:lvlText w:val="o"/>
+      <w:lvlJc w:val="left"/>
+      <w:pPr>
+        <w:ind w:left="3600" w:hanging="360"/>
+      </w:pPr>
+      <w:rPr>
+        <w:rFonts w:ascii="Courier New" w:hAnsi="Courier New" w:cs="Courier New" w:hint="default"/>
+      </w:rPr>
+    </w:lvl>
+    <w:lvl w:ilvl="5" w:tplc="0C0C0005" w:tentative="1">
+      <w:start w:val="1"/>
+      <w:numFmt w:val="bullet"/>
+      <w:lvlText w:val=""/>
+      <w:lvlJc w:val="left"/>
+      <w:pPr>
+        <w:ind w:left="4320" w:hanging="360"/>
+      </w:pPr>
+      <w:rPr>
+        <w:rFonts w:ascii="Wingdings" w:hAnsi="Wingdings" w:hint="default"/>
+      </w:rPr>
+    </w:lvl>
+    <w:lvl w:ilvl="6" w:tplc="0C0C0001" w:tentative="1">
+      <w:start w:val="1"/>
+      <w:numFmt w:val="bullet"/>
+      <w:lvlText w:val=""/>
+      <w:lvlJc w:val="left"/>
+      <w:pPr>
+        <w:ind w:left="5040" w:hanging="360"/>
+      </w:pPr>
+      <w:rPr>
+        <w:rFonts w:ascii="Symbol" w:hAnsi="Symbol" w:hint="default"/>
+      </w:rPr>
+    </w:lvl>
+    <w:lvl w:ilvl="7" w:tplc="0C0C0003" w:tentative="1">
+      <w:start w:val="1"/>
+      <w:numFmt w:val="bullet"/>
+      <w:lvlText w:val="o"/>
+      <w:lvlJc w:val="left"/>
+      <w:pPr>
+        <w:ind w:left="5760" w:hanging="360"/>
+      </w:pPr>
+      <w:rPr>
+        <w:rFonts w:ascii="Courier New" w:hAnsi="Courier New" w:cs="Courier New" w:hint="default"/>
+      </w:rPr>
+    </w:lvl>
+    <w:lvl w:ilvl="8" w:tplc="0C0C0005" w:tentative="1">
+      <w:start w:val="1"/>
+      <w:numFmt w:val="bullet"/>
+      <w:lvlText w:val=""/>
+      <w:lvlJc w:val="left"/>
+      <w:pPr>
+        <w:ind w:left="6480" w:hanging="360"/>
+      </w:pPr>
+      <w:rPr>
+        <w:rFonts w:ascii="Wingdings" w:hAnsi="Wingdings" w:hint="default"/>
+      </w:rPr>
+    </w:lvl>
+  </w:abstractNum>
+  <w:num w:numId="1">
+    <w:abstractNumId w:val="0"/>
+  </w:num>
+</w:numbering>
+</file>
+
 <file path=word/styles.xml><?xml version="1.0" encoding="utf-8"?>
-<w:styles xmlns:mc="http://schemas.openxmlformats.org/markup-compatibility/2006" xmlns:r="http://schemas.openxmlformats.org/officeDocument/2006/relationships" xmlns:w="http://schemas.openxmlformats.org/wordprocessingml/2006/main" xmlns:w14="http://schemas.microsoft.com/office/word/2010/wordml" xmlns:w15="http://schemas.microsoft.com/office/word/2012/wordml" mc:Ignorable="w14 w15">
+<w:styles xmlns:mc="http://schemas.openxmlformats.org/markup-compatibility/2006" xmlns:r="http://schemas.openxmlformats.org/officeDocument/2006/relationships" xmlns:w="http://schemas.openxmlformats.org/wordprocessingml/2006/main" xmlns:w14="http://schemas.microsoft.com/office/word/2010/wordml" xmlns:w15="http://schemas.microsoft.com/office/word/2012/wordml" xmlns:w16cid="http://schemas.microsoft.com/office/word/2016/wordml/cid" xmlns:w16se="http://schemas.microsoft.com/office/word/2015/wordml/symex" mc:Ignorable="w14 w15 w16se w16cid">
   <w:docDefaults>
     <w:rPrDefault>
       <w:rPr>
@@ -435,7 +2547,7 @@
     </w:rPrDefault>
     <w:pPrDefault/>
   </w:docDefaults>
-  <w:latentStyles w:defLockedState="0" w:defUIPriority="99" w:defSemiHidden="0" w:defUnhideWhenUsed="0" w:defQFormat="0" w:count="382">
+  <w:latentStyles w:defLockedState="0" w:defUIPriority="99" w:defSemiHidden="0" w:defUnhideWhenUsed="0" w:defQFormat="0" w:count="375">
     <w:lsdException w:name="Normal" w:uiPriority="0" w:qFormat="1"/>
     <w:lsdException w:name="heading 1" w:uiPriority="9" w:qFormat="1"/>
     <w:lsdException w:name="heading 2" w:semiHidden="1" w:uiPriority="9" w:unhideWhenUsed="1" w:qFormat="1"/>
@@ -592,15 +2704,6 @@
     <w:lsdException w:name="Balloon Text" w:semiHidden="1" w:unhideWhenUsed="1"/>
     <w:lsdException w:name="Table Grid" w:uiPriority="39"/>
     <w:lsdException w:name="Table Theme" w:semiHidden="1" w:unhideWhenUsed="1"/>
-    <w:lsdException w:name="Note Level 1" w:semiHidden="1" w:unhideWhenUsed="1"/>
-    <w:lsdException w:name="Note Level 2" w:semiHidden="1" w:unhideWhenUsed="1"/>
-    <w:lsdException w:name="Note Level 3" w:semiHidden="1" w:unhideWhenUsed="1"/>
-    <w:lsdException w:name="Note Level 4" w:semiHidden="1" w:unhideWhenUsed="1"/>
-    <w:lsdException w:name="Note Level 5" w:semiHidden="1" w:unhideWhenUsed="1"/>
-    <w:lsdException w:name="Note Level 6" w:semiHidden="1" w:unhideWhenUsed="1"/>
-    <w:lsdException w:name="Note Level 7" w:semiHidden="1" w:unhideWhenUsed="1"/>
-    <w:lsdException w:name="Note Level 8" w:semiHidden="1" w:unhideWhenUsed="1"/>
-    <w:lsdException w:name="Note Level 9" w:semiHidden="1" w:unhideWhenUsed="1"/>
     <w:lsdException w:name="Placeholder Text" w:semiHidden="1"/>
     <w:lsdException w:name="No Spacing" w:uiPriority="1" w:qFormat="1"/>
     <w:lsdException w:name="Light Shading" w:uiPriority="60"/>
@@ -832,13 +2935,12 @@
       <w:lang w:val="fr-CA"/>
     </w:rPr>
   </w:style>
-  <w:style w:type="character" w:default="1" w:styleId="DefaultParagraphFont">
+  <w:style w:type="character" w:default="1" w:styleId="Policepardfaut">
     <w:name w:val="Default Paragraph Font"/>
     <w:uiPriority w:val="1"/>
-    <w:semiHidden/>
     <w:unhideWhenUsed/>
   </w:style>
-  <w:style w:type="table" w:default="1" w:styleId="TableNormal">
+  <w:style w:type="table" w:default="1" w:styleId="TableauNormal">
     <w:name w:val="Normal Table"/>
     <w:uiPriority w:val="99"/>
     <w:semiHidden/>
@@ -853,11 +2955,97 @@
       </w:tblCellMar>
     </w:tblPr>
   </w:style>
-  <w:style w:type="numbering" w:default="1" w:styleId="NoList">
+  <w:style w:type="numbering" w:default="1" w:styleId="Aucuneliste">
     <w:name w:val="No List"/>
     <w:uiPriority w:val="99"/>
     <w:semiHidden/>
     <w:unhideWhenUsed/>
+  </w:style>
+  <w:style w:type="character" w:styleId="Lienhypertexte">
+    <w:name w:val="Hyperlink"/>
+    <w:basedOn w:val="Policepardfaut"/>
+    <w:uiPriority w:val="99"/>
+    <w:unhideWhenUsed/>
+    <w:rsid w:val="006325E6"/>
+    <w:rPr>
+      <w:color w:val="0000FF"/>
+      <w:u w:val="single"/>
+    </w:rPr>
+  </w:style>
+  <w:style w:type="character" w:styleId="Mentionnonrsolue">
+    <w:name w:val="Unresolved Mention"/>
+    <w:basedOn w:val="Policepardfaut"/>
+    <w:uiPriority w:val="99"/>
+    <w:rsid w:val="00AC6146"/>
+    <w:rPr>
+      <w:color w:val="808080"/>
+      <w:shd w:val="clear" w:color="auto" w:fill="E6E6E6"/>
+    </w:rPr>
+  </w:style>
+  <w:style w:type="paragraph" w:styleId="Paragraphedeliste">
+    <w:name w:val="List Paragraph"/>
+    <w:basedOn w:val="Normal"/>
+    <w:uiPriority w:val="34"/>
+    <w:qFormat/>
+    <w:rsid w:val="00B272A6"/>
+    <w:pPr>
+      <w:ind w:left="720"/>
+      <w:contextualSpacing/>
+    </w:pPr>
+  </w:style>
+  <w:style w:type="paragraph" w:styleId="En-tte">
+    <w:name w:val="header"/>
+    <w:basedOn w:val="Normal"/>
+    <w:link w:val="En-tteCar"/>
+    <w:uiPriority w:val="99"/>
+    <w:unhideWhenUsed/>
+    <w:rsid w:val="00B21A53"/>
+    <w:pPr>
+      <w:tabs>
+        <w:tab w:val="center" w:pos="4680"/>
+        <w:tab w:val="right" w:pos="9360"/>
+      </w:tabs>
+      <w:spacing w:after="0" w:line="240" w:lineRule="auto"/>
+    </w:pPr>
+  </w:style>
+  <w:style w:type="character" w:customStyle="1" w:styleId="En-tteCar">
+    <w:name w:val="En-tête Car"/>
+    <w:basedOn w:val="Policepardfaut"/>
+    <w:link w:val="En-tte"/>
+    <w:uiPriority w:val="99"/>
+    <w:rsid w:val="00B21A53"/>
+    <w:rPr>
+      <w:sz w:val="22"/>
+      <w:szCs w:val="22"/>
+      <w:lang w:val="fr-CA"/>
+    </w:rPr>
+  </w:style>
+  <w:style w:type="paragraph" w:styleId="Pieddepage">
+    <w:name w:val="footer"/>
+    <w:basedOn w:val="Normal"/>
+    <w:link w:val="PieddepageCar"/>
+    <w:uiPriority w:val="99"/>
+    <w:unhideWhenUsed/>
+    <w:rsid w:val="00B21A53"/>
+    <w:pPr>
+      <w:tabs>
+        <w:tab w:val="center" w:pos="4680"/>
+        <w:tab w:val="right" w:pos="9360"/>
+      </w:tabs>
+      <w:spacing w:after="0" w:line="240" w:lineRule="auto"/>
+    </w:pPr>
+  </w:style>
+  <w:style w:type="character" w:customStyle="1" w:styleId="PieddepageCar">
+    <w:name w:val="Pied de page Car"/>
+    <w:basedOn w:val="Policepardfaut"/>
+    <w:link w:val="Pieddepage"/>
+    <w:uiPriority w:val="99"/>
+    <w:rsid w:val="00B21A53"/>
+    <w:rPr>
+      <w:sz w:val="22"/>
+      <w:szCs w:val="22"/>
+      <w:lang w:val="fr-CA"/>
+    </w:rPr>
   </w:style>
 </w:styles>
 </file>

</xml_diff>